<commit_message>
wait!!! need to fix to make it perfect this time
</commit_message>
<xml_diff>
--- a/Final file.docx
+++ b/Final file.docx
@@ -167,129 +167,57 @@
         <w:rPr>
           <w:sz w:val="20"/>
         </w:rPr>
-        <w:t xml:space="preserve">Group: </w:t>
-      </w:r>
-      <w:proofErr w:type="spellStart"/>
-      <w:r>
+        <w:t>Group: FoxHound</w:t>
+      </w:r>
+    </w:p>
+    <w:p>
+      <w:pPr>
+        <w:pStyle w:val="ContactInfo"/>
         <w:rPr>
           <w:sz w:val="20"/>
         </w:rPr>
-        <w:t>FoxHound</w:t>
-      </w:r>
-      <w:proofErr w:type="spellEnd"/>
-    </w:p>
-    <w:p>
-      <w:pPr>
-        <w:pStyle w:val="ContactInfo"/>
+      </w:pPr>
+      <w:r>
         <w:rPr>
           <w:sz w:val="20"/>
         </w:rPr>
-      </w:pPr>
+        <w:t>Bach T Dao</w:t>
+      </w:r>
       <w:r>
         <w:rPr>
           <w:sz w:val="20"/>
         </w:rPr>
-        <w:t>Bach T Dao</w:t>
+        <w:t xml:space="preserve"> | </w:t>
       </w:r>
       <w:r>
         <w:rPr>
           <w:sz w:val="20"/>
         </w:rPr>
-        <w:t xml:space="preserve"> | </w:t>
-      </w:r>
-      <w:proofErr w:type="spellStart"/>
+        <w:t>QingKai Yi</w:t>
+      </w:r>
       <w:r>
         <w:rPr>
           <w:sz w:val="20"/>
         </w:rPr>
-        <w:t>QingKai</w:t>
-      </w:r>
-      <w:proofErr w:type="spellEnd"/>
+        <w:t xml:space="preserve"> |</w:t>
+      </w:r>
       <w:r>
         <w:rPr>
           <w:sz w:val="20"/>
         </w:rPr>
-        <w:t xml:space="preserve"> Yi</w:t>
+        <w:t xml:space="preserve"> Jingbin Yin</w:t>
       </w:r>
       <w:r>
         <w:rPr>
           <w:sz w:val="20"/>
         </w:rPr>
-        <w:t xml:space="preserve"> |</w:t>
+        <w:t xml:space="preserve"> </w:t>
       </w:r>
       <w:r>
         <w:rPr>
           <w:sz w:val="20"/>
         </w:rPr>
-        <w:t xml:space="preserve"> </w:t>
-      </w:r>
-      <w:proofErr w:type="spellStart"/>
-      <w:r>
-        <w:rPr>
-          <w:sz w:val="20"/>
-        </w:rPr>
-        <w:t>Jingbin</w:t>
-      </w:r>
-      <w:proofErr w:type="spellEnd"/>
-      <w:r>
-        <w:rPr>
-          <w:sz w:val="20"/>
-        </w:rPr>
-        <w:t xml:space="preserve"> Yin</w:t>
-      </w:r>
-      <w:r>
-        <w:rPr>
-          <w:sz w:val="20"/>
-        </w:rPr>
-        <w:t xml:space="preserve"> </w:t>
-      </w:r>
-      <w:r>
-        <w:rPr>
-          <w:sz w:val="20"/>
-        </w:rPr>
-        <w:t xml:space="preserve">| </w:t>
-      </w:r>
-      <w:proofErr w:type="spellStart"/>
-      <w:r>
-        <w:rPr>
-          <w:sz w:val="20"/>
-        </w:rPr>
-        <w:t>Yongqian</w:t>
-      </w:r>
-      <w:proofErr w:type="spellEnd"/>
-      <w:r>
-        <w:rPr>
-          <w:sz w:val="20"/>
-        </w:rPr>
-        <w:t xml:space="preserve"> Huang | </w:t>
-      </w:r>
-      <w:proofErr w:type="spellStart"/>
-      <w:r>
-        <w:rPr>
-          <w:sz w:val="20"/>
-        </w:rPr>
-        <w:t>Shuyuan</w:t>
-      </w:r>
-      <w:proofErr w:type="spellEnd"/>
-      <w:r>
-        <w:rPr>
-          <w:sz w:val="20"/>
-        </w:rPr>
-        <w:t xml:space="preserve"> Zhang | </w:t>
-      </w:r>
-      <w:proofErr w:type="spellStart"/>
-      <w:r>
-        <w:rPr>
-          <w:sz w:val="20"/>
-        </w:rPr>
-        <w:t>Houguang</w:t>
-      </w:r>
-      <w:proofErr w:type="spellEnd"/>
-      <w:r>
-        <w:rPr>
-          <w:sz w:val="20"/>
-        </w:rPr>
-        <w:t xml:space="preserve"> Ren </w:t>
+        <w:t xml:space="preserve">| Yongqian Huang | Shuyuan Zhang | Houguang Ren </w:t>
       </w:r>
     </w:p>
     <w:p>
@@ -447,15 +375,7 @@
         <w:t>IT TECHNOLOGIES</w:t>
       </w:r>
       <w:r>
-        <w:t>………………………………………………………………………………………………</w:t>
-      </w:r>
-      <w:proofErr w:type="gramStart"/>
-      <w:r>
-        <w:t>…..</w:t>
-      </w:r>
-      <w:proofErr w:type="gramEnd"/>
-      <w:r>
-        <w:t xml:space="preserve">     </w:t>
+        <w:t xml:space="preserve">…………………………………………………………………………………………………..     </w:t>
       </w:r>
       <w:r>
         <w:rPr>
@@ -494,15 +414,7 @@
         <w:t>……………………………</w:t>
       </w:r>
       <w:r>
-        <w:t>………………………………………………………………</w:t>
-      </w:r>
-      <w:proofErr w:type="gramStart"/>
-      <w:r>
-        <w:t>…..</w:t>
-      </w:r>
-      <w:proofErr w:type="gramEnd"/>
-      <w:r>
-        <w:t xml:space="preserve">    </w:t>
+        <w:t xml:space="preserve">…………………………………………………………………..    </w:t>
       </w:r>
       <w:r>
         <w:rPr>
@@ -513,15 +425,7 @@
     </w:p>
     <w:p>
       <w:r>
-        <w:t>REFERENCES…………………………………………………………………………………………………………</w:t>
-      </w:r>
-      <w:proofErr w:type="gramStart"/>
-      <w:r>
-        <w:t>…..</w:t>
-      </w:r>
-      <w:proofErr w:type="gramEnd"/>
-      <w:r>
-        <w:t xml:space="preserve">     </w:t>
+        <w:t xml:space="preserve">REFERENCES……………………………………………………………………………………………………………..     </w:t>
       </w:r>
       <w:r>
         <w:rPr>
@@ -529,8 +433,6 @@
         </w:rPr>
         <w:t>37</w:t>
       </w:r>
-      <w:bookmarkStart w:id="5" w:name="_GoBack"/>
-      <w:bookmarkEnd w:id="5"/>
     </w:p>
     <w:p>
       <w:r>
@@ -557,13 +459,8 @@
         <w:t>:</w:t>
       </w:r>
       <w:r>
-        <w:t xml:space="preserve"> </w:t>
-      </w:r>
-      <w:proofErr w:type="spellStart"/>
-      <w:r>
-        <w:t>FoxHound</w:t>
-      </w:r>
-      <w:proofErr w:type="spellEnd"/>
+        <w:t xml:space="preserve"> FoxHound</w:t>
+      </w:r>
     </w:p>
     <w:p>
       <w:pPr>
@@ -579,19 +476,11 @@
       </w:r>
     </w:p>
     <w:p>
-      <w:proofErr w:type="spellStart"/>
       <w:r>
         <w:rPr>
           <w:u w:val="single"/>
         </w:rPr>
-        <w:t>Yongqian</w:t>
-      </w:r>
-      <w:proofErr w:type="spellEnd"/>
-      <w:r>
-        <w:rPr>
-          <w:u w:val="single"/>
-        </w:rPr>
-        <w:t xml:space="preserve"> Huang</w:t>
+        <w:t>Yongqian Huang</w:t>
       </w:r>
       <w:r>
         <w:t>:</w:t>
@@ -602,15 +491,7 @@
         <w:jc w:val="both"/>
       </w:pPr>
       <w:r>
-        <w:t xml:space="preserve">My name is </w:t>
-      </w:r>
-      <w:proofErr w:type="spellStart"/>
-      <w:r>
-        <w:t>Yongqian</w:t>
-      </w:r>
-      <w:proofErr w:type="spellEnd"/>
-      <w:r>
-        <w:t xml:space="preserve"> Huang and my English name is Barry. My student number is s3719368. my student email is </w:t>
+        <w:t xml:space="preserve">My name is Yongqian Huang and my English name is Barry. My student number is s3719368. my student email is </w:t>
       </w:r>
       <w:hyperlink r:id="rId8" w:history="1">
         <w:r>
@@ -631,19 +512,126 @@
       </w:r>
     </w:p>
     <w:p>
-      <w:proofErr w:type="spellStart"/>
       <w:r>
         <w:rPr>
           <w:u w:val="single"/>
         </w:rPr>
-        <w:t>Jingbin</w:t>
-      </w:r>
-      <w:proofErr w:type="spellEnd"/>
+        <w:t>Jingbin Yin</w:t>
+      </w:r>
+      <w:r>
+        <w:t>:</w:t>
+      </w:r>
+    </w:p>
+    <w:p>
+      <w:pPr>
+        <w:spacing w:after="0"/>
+      </w:pPr>
+      <w:r>
+        <w:t>Student number: s3549994</w:t>
+      </w:r>
+    </w:p>
+    <w:p>
+      <w:pPr>
+        <w:spacing w:after="0"/>
+      </w:pPr>
+      <w:r>
+        <w:t>Nationality: Chinese</w:t>
+      </w:r>
+    </w:p>
+    <w:p>
+      <w:pPr>
+        <w:spacing w:after="0"/>
+      </w:pPr>
+      <w:r>
+        <w:t>Education to date: this is the second semester for me in RMIT</w:t>
+      </w:r>
+    </w:p>
+    <w:p>
+      <w:pPr>
+        <w:spacing w:after="0"/>
+      </w:pPr>
+      <w:r>
+        <w:t>Languages spoken</w:t>
+      </w:r>
+      <w:r>
+        <w:t>: Chinese and English</w:t>
+      </w:r>
+    </w:p>
+    <w:p>
+      <w:pPr>
+        <w:spacing w:after="0"/>
+      </w:pPr>
+      <w:r>
+        <w:t>Hobby:</w:t>
+      </w:r>
+      <w:r>
+        <w:t xml:space="preserve"> </w:t>
+      </w:r>
+      <w:r>
+        <w:t>I am a crazy fan of online games</w:t>
+      </w:r>
+      <w:r>
+        <w:t>, such as league of legends. I prefer to</w:t>
+      </w:r>
+    </w:p>
+    <w:p>
+      <w:pPr>
+        <w:spacing w:after="0"/>
+      </w:pPr>
+      <w:r>
+        <w:t>play RPG game rather than FPS game. I am more enjoy to chat with others in</w:t>
+      </w:r>
+    </w:p>
+    <w:p>
+      <w:pPr>
+        <w:spacing w:after="0"/>
+      </w:pPr>
+      <w:r>
+        <w:t>game.</w:t>
+      </w:r>
+    </w:p>
+    <w:p>
+      <w:pPr>
+        <w:spacing w:after="0"/>
+      </w:pPr>
+      <w:r>
+        <w:t>Favorite sports</w:t>
+      </w:r>
+      <w:r>
+        <w:t>: In my Chinese home, there was a swimming pool behind my</w:t>
+      </w:r>
+    </w:p>
+    <w:p>
+      <w:pPr>
+        <w:spacing w:after="0"/>
+      </w:pPr>
+      <w:r>
+        <w:t>house. In my childhood, my brother and I often swam there after school.</w:t>
+      </w:r>
+    </w:p>
+    <w:p>
+      <w:pPr>
+        <w:spacing w:after="0"/>
+      </w:pPr>
+      <w:r>
+        <w:t>Although the swimming pool have been closed last two years, my favorite sport</w:t>
+      </w:r>
+    </w:p>
+    <w:p>
+      <w:pPr>
+        <w:spacing w:after="0"/>
+      </w:pPr>
+      <w:r>
+        <w:t xml:space="preserve">still is swimming. </w:t>
+      </w:r>
+    </w:p>
+    <w:p/>
+    <w:p>
       <w:r>
         <w:rPr>
           <w:u w:val="single"/>
         </w:rPr>
-        <w:t xml:space="preserve"> Yin</w:t>
+        <w:t>QingKai Yi</w:t>
       </w:r>
       <w:r>
         <w:t>:</w:t>
@@ -651,154 +639,10 @@
     </w:p>
     <w:p>
       <w:pPr>
-        <w:spacing w:after="0"/>
-      </w:pPr>
-      <w:r>
-        <w:t>Student number: s3549994</w:t>
-      </w:r>
-    </w:p>
-    <w:p>
-      <w:pPr>
-        <w:spacing w:after="0"/>
-      </w:pPr>
-      <w:r>
-        <w:t>Nationality: Chinese</w:t>
-      </w:r>
-    </w:p>
-    <w:p>
-      <w:pPr>
-        <w:spacing w:after="0"/>
-      </w:pPr>
-      <w:r>
-        <w:t>Education to date: this is the second semester for me in RMIT</w:t>
-      </w:r>
-    </w:p>
-    <w:p>
-      <w:pPr>
-        <w:spacing w:after="0"/>
-      </w:pPr>
-      <w:r>
-        <w:t>Languages spoken</w:t>
-      </w:r>
-      <w:r>
-        <w:t>: Chinese and English</w:t>
-      </w:r>
-    </w:p>
-    <w:p>
-      <w:pPr>
-        <w:spacing w:after="0"/>
-      </w:pPr>
-      <w:r>
-        <w:t>Hobby:</w:t>
-      </w:r>
-      <w:r>
-        <w:t xml:space="preserve"> </w:t>
-      </w:r>
-      <w:r>
-        <w:t xml:space="preserve">I am a crazy fan of online </w:t>
-      </w:r>
-      <w:proofErr w:type="gramStart"/>
-      <w:r>
-        <w:t>games</w:t>
-      </w:r>
-      <w:r>
-        <w:t>,</w:t>
-      </w:r>
-      <w:proofErr w:type="gramEnd"/>
-      <w:r>
-        <w:t xml:space="preserve"> such as league of legends. I prefer to</w:t>
-      </w:r>
-    </w:p>
-    <w:p>
-      <w:pPr>
-        <w:spacing w:after="0"/>
-      </w:pPr>
-      <w:r>
-        <w:t>play RPG game rather than FPS game. I am more enjoy to chat with others in</w:t>
-      </w:r>
-    </w:p>
-    <w:p>
-      <w:pPr>
-        <w:spacing w:after="0"/>
-      </w:pPr>
-      <w:r>
-        <w:t>game.</w:t>
-      </w:r>
-    </w:p>
-    <w:p>
-      <w:pPr>
-        <w:spacing w:after="0"/>
-      </w:pPr>
-      <w:r>
-        <w:t>Favorite sports</w:t>
-      </w:r>
-      <w:r>
-        <w:t xml:space="preserve">: In my Chinese home, there was a swimming pool behind </w:t>
-      </w:r>
-      <w:proofErr w:type="gramStart"/>
-      <w:r>
-        <w:t>my</w:t>
-      </w:r>
-      <w:proofErr w:type="gramEnd"/>
-    </w:p>
-    <w:p>
-      <w:pPr>
-        <w:spacing w:after="0"/>
-      </w:pPr>
-      <w:r>
-        <w:t>house. In my childhood, my brother and I often swam there after school.</w:t>
-      </w:r>
-    </w:p>
-    <w:p>
-      <w:pPr>
-        <w:spacing w:after="0"/>
-      </w:pPr>
-      <w:r>
-        <w:t>Although the swimming pool have been closed last two years, my favorite sport</w:t>
-      </w:r>
-    </w:p>
-    <w:p>
-      <w:pPr>
-        <w:spacing w:after="0"/>
-      </w:pPr>
-      <w:r>
-        <w:t xml:space="preserve">still is swimming. </w:t>
-      </w:r>
-    </w:p>
-    <w:p/>
-    <w:p>
-      <w:proofErr w:type="spellStart"/>
-      <w:r>
-        <w:rPr>
-          <w:u w:val="single"/>
-        </w:rPr>
-        <w:t>QingKai</w:t>
-      </w:r>
-      <w:proofErr w:type="spellEnd"/>
-      <w:r>
-        <w:rPr>
-          <w:u w:val="single"/>
-        </w:rPr>
-        <w:t xml:space="preserve"> Yi</w:t>
-      </w:r>
-      <w:r>
-        <w:t>:</w:t>
-      </w:r>
-    </w:p>
-    <w:p>
-      <w:pPr>
         <w:jc w:val="both"/>
       </w:pPr>
       <w:r>
-        <w:t xml:space="preserve">My name is </w:t>
-      </w:r>
-      <w:proofErr w:type="spellStart"/>
-      <w:r>
-        <w:t>QingKai</w:t>
-      </w:r>
-      <w:proofErr w:type="spellEnd"/>
-      <w:r>
-        <w:t xml:space="preserve"> Yi an</w:t>
+        <w:t>My name is QingKai Yi an</w:t>
       </w:r>
       <w:r>
         <w:t>d my student number is s3632505</w:t>
@@ -830,29 +674,13 @@
         <w:t xml:space="preserve"> </w:t>
       </w:r>
       <w:r>
-        <w:t xml:space="preserve">I have already spent 12 years for </w:t>
-      </w:r>
-      <w:proofErr w:type="gramStart"/>
-      <w:r>
-        <w:t>study ,</w:t>
-      </w:r>
-      <w:proofErr w:type="gramEnd"/>
-      <w:r>
-        <w:t xml:space="preserve"> from primary school to middle school , high school and then come to Australia and study language and foundation , after that I get into  RMIT university and study Information Technology . </w:t>
+        <w:t xml:space="preserve">I have already spent 12 years for study , from primary school to middle school , high school and then come to Australia and study language and foundation , after that I get into  RMIT university and study Information Technology . </w:t>
       </w:r>
       <w:r>
         <w:t>I can speak Chinese and English</w:t>
       </w:r>
       <w:r>
-        <w:t xml:space="preserve">. I'm a fan of Warfare </w:t>
-      </w:r>
-      <w:proofErr w:type="gramStart"/>
-      <w:r>
-        <w:t>history ,</w:t>
-      </w:r>
-      <w:proofErr w:type="gramEnd"/>
-      <w:r>
-        <w:t xml:space="preserve"> especially First and Second World War .I also like photography , taking photo of natural landscape is my favorite .</w:t>
+        <w:t>. I'm a fan of Warfare history , especially First and Second World War .I also like photography , taking photo of natural landscape is my favorite .</w:t>
       </w:r>
     </w:p>
     <w:p/>
@@ -873,23 +701,7 @@
         <w:jc w:val="both"/>
       </w:pPr>
       <w:r>
-        <w:t xml:space="preserve">Hello! My full name is Bach Truong Dao, student ID: s3673712. I am an international student, come from Vietnam. I was born in Hai </w:t>
-      </w:r>
-      <w:proofErr w:type="spellStart"/>
-      <w:r>
-        <w:t>Phong</w:t>
-      </w:r>
-      <w:proofErr w:type="spellEnd"/>
-      <w:r>
-        <w:t xml:space="preserve"> city, which is located in the North of Vietnam. I was a student of Tran </w:t>
-      </w:r>
-      <w:proofErr w:type="spellStart"/>
-      <w:r>
-        <w:t>Phu</w:t>
-      </w:r>
-      <w:proofErr w:type="spellEnd"/>
-      <w:r>
-        <w:t xml:space="preserve"> high school - school for the gifted, physics was my major in high school. Having finished 3 years high school, I decided to study abroad. For me, studying abroad is a big opportunity for me, and I was really looking forward to it. But my English was bad, actually it is still terrible until now and I still trying to improve my English. </w:t>
+        <w:t xml:space="preserve">Hello! My full name is Bach Truong Dao, student ID: s3673712. I am an international student, come from Vietnam. I was born in Hai Phong city, which is located in the North of Vietnam. I was a student of Tran Phu high school - school for the gifted, physics was my major in high school. Having finished 3 years high school, I decided to study abroad. For me, studying abroad is a big opportunity for me, and I was really looking forward to it. But my English was bad, actually it is still terrible until now and I still trying to improve my English. </w:t>
       </w:r>
     </w:p>
     <w:p>
@@ -897,23 +709,7 @@
         <w:jc w:val="both"/>
       </w:pPr>
       <w:r>
-        <w:t xml:space="preserve">I consider myself as an active person. I love sports, especially soccer and badminton. I used to join some of the sport competitions in my high school but have not received any winner price, yet. However, I am still practicing to be better. I also love music, Tropical house type. I usually listen to </w:t>
-      </w:r>
-      <w:proofErr w:type="spellStart"/>
-      <w:r>
-        <w:t>Kygo</w:t>
-      </w:r>
-      <w:proofErr w:type="spellEnd"/>
-      <w:r>
-        <w:t xml:space="preserve"> songs when I study, work-out, go on my way to </w:t>
-      </w:r>
-      <w:proofErr w:type="gramStart"/>
-      <w:r>
-        <w:t>school,...</w:t>
-      </w:r>
-      <w:proofErr w:type="gramEnd"/>
-      <w:r>
-        <w:t xml:space="preserve"> </w:t>
+        <w:t xml:space="preserve">I consider myself as an active person. I love sports, especially soccer and badminton. I used to join some of the sport competitions in my high school but have not received any winner price, yet. However, I am still practicing to be better. I also love music, Tropical house type. I usually listen to Kygo songs when I study, work-out, go on my way to school,... </w:t>
       </w:r>
     </w:p>
     <w:p>
@@ -921,31 +717,15 @@
         <w:jc w:val="both"/>
       </w:pPr>
       <w:r>
-        <w:t xml:space="preserve">When I moved here - Melbourne, everything was very new to me, from food, weather, language to public transport and school stuffs... I found a lot of difficulties in my daily. I have got lost at least 2 times already since I moved here and I feel terrible homesick too. However, I am living with my 2 cousins, they help me a lot with starting a new life here. My 2 cousins also studied IT, one chose RMIT, the other chose </w:t>
-      </w:r>
-      <w:proofErr w:type="spellStart"/>
-      <w:r>
-        <w:t>Swinbourne</w:t>
-      </w:r>
-      <w:proofErr w:type="spellEnd"/>
-      <w:r>
-        <w:t>, and they are now working as a programmer for big company now. I always look up to my 2 cousins, try my best to be like them in the future.</w:t>
-      </w:r>
-    </w:p>
-    <w:p>
-      <w:proofErr w:type="spellStart"/>
+        <w:t>When I moved here - Melbourne, everything was very new to me, from food, weather, language to public transport and school stuffs... I found a lot of difficulties in my daily. I have got lost at least 2 times already since I moved here and I feel terrible homesick too. However, I am living with my 2 cousins, they help me a lot with starting a new life here. My 2 cousins also studied IT, one chose RMIT, the other chose Swinbourne, and they are now working as a programmer for big company now. I always look up to my 2 cousins, try my best to be like them in the future.</w:t>
+      </w:r>
+    </w:p>
+    <w:p>
       <w:r>
         <w:rPr>
           <w:u w:val="single"/>
         </w:rPr>
-        <w:t>HouGuang</w:t>
-      </w:r>
-      <w:proofErr w:type="spellEnd"/>
-      <w:r>
-        <w:rPr>
-          <w:u w:val="single"/>
-        </w:rPr>
-        <w:t xml:space="preserve"> REN</w:t>
+        <w:t>HouGuang REN</w:t>
       </w:r>
       <w:r>
         <w:t>:</w:t>
@@ -956,15 +736,7 @@
         <w:jc w:val="both"/>
       </w:pPr>
       <w:r>
-        <w:t xml:space="preserve">My name is </w:t>
-      </w:r>
-      <w:proofErr w:type="spellStart"/>
-      <w:r>
-        <w:t>Houguang</w:t>
-      </w:r>
-      <w:proofErr w:type="spellEnd"/>
-      <w:r>
-        <w:t xml:space="preserve"> Ren and my student number is s3538336. My email address is </w:t>
+        <w:t xml:space="preserve">My name is Houguang Ren and my student number is s3538336. My email address is </w:t>
       </w:r>
       <w:hyperlink r:id="rId10" w:history="1">
         <w:r>
@@ -975,31 +747,15 @@
         </w:r>
       </w:hyperlink>
       <w:r>
-        <w:t xml:space="preserve">. As a Chinese student, I can speak both of Mandarin and English fluently. Currently, I am studying at Monash College before RMIT University. I like swimming which is my only hobby and </w:t>
-      </w:r>
-      <w:proofErr w:type="spellStart"/>
-      <w:r>
-        <w:t>favourite</w:t>
-      </w:r>
-      <w:proofErr w:type="spellEnd"/>
-      <w:r>
-        <w:t xml:space="preserve"> sport so far. Furthermore, I have a cat which is British shorthair and I love him very much.</w:t>
-      </w:r>
-    </w:p>
-    <w:p>
-      <w:proofErr w:type="spellStart"/>
+        <w:t>. As a Chinese student, I can speak both of Mandarin and English fluently. Currently, I am studying at Monash College before RMIT University. I like swimming which is my only hobby and favourite sport so far. Furthermore, I have a cat which is British shorthair and I love him very much.</w:t>
+      </w:r>
+    </w:p>
+    <w:p>
       <w:r>
         <w:rPr>
           <w:u w:val="single"/>
         </w:rPr>
-        <w:t>Shuyuan</w:t>
-      </w:r>
-      <w:proofErr w:type="spellEnd"/>
-      <w:r>
-        <w:rPr>
-          <w:u w:val="single"/>
-        </w:rPr>
-        <w:t xml:space="preserve"> ZHANG</w:t>
+        <w:t>Shuyuan ZHANG</w:t>
       </w:r>
       <w:r>
         <w:rPr>
@@ -1059,23 +815,7 @@
         <w:t>i</w:t>
       </w:r>
       <w:r>
-        <w:t xml:space="preserve">nished Foundation Studies in </w:t>
-      </w:r>
-      <w:proofErr w:type="spellStart"/>
-      <w:r>
-        <w:t>Rmit</w:t>
-      </w:r>
-      <w:proofErr w:type="spellEnd"/>
-      <w:r>
-        <w:t xml:space="preserve"> Training, And Study Bachelor of information technology in </w:t>
-      </w:r>
-      <w:proofErr w:type="spellStart"/>
-      <w:r>
-        <w:t>Rmit</w:t>
-      </w:r>
-      <w:proofErr w:type="spellEnd"/>
-      <w:r>
-        <w:t xml:space="preserve"> University now.</w:t>
+        <w:t>nished Foundation Studies in Rmit Training, And Study Bachelor of information technology in Rmit University now.</w:t>
       </w:r>
     </w:p>
     <w:p>
@@ -1091,28 +831,15 @@
         <w:spacing w:after="0"/>
       </w:pPr>
       <w:r>
-        <w:t xml:space="preserve">My Hobbies: Playing Badminton, </w:t>
-      </w:r>
-      <w:proofErr w:type="gramStart"/>
-      <w:r>
-        <w:t>Programming ,</w:t>
-      </w:r>
-      <w:proofErr w:type="gramEnd"/>
-      <w:r>
-        <w:t xml:space="preserve"> Computer games , billiards</w:t>
-      </w:r>
-    </w:p>
-    <w:p>
-      <w:pPr>
-        <w:spacing w:after="0"/>
-      </w:pPr>
-      <w:proofErr w:type="gramStart"/>
-      <w:r>
-        <w:t>Pet :</w:t>
-      </w:r>
-      <w:proofErr w:type="gramEnd"/>
-      <w:r>
-        <w:t xml:space="preserve"> Golden Retriever</w:t>
+        <w:t>My Hobbies: Playing Badminton, Programming , Computer games , billiards</w:t>
+      </w:r>
+    </w:p>
+    <w:p>
+      <w:pPr>
+        <w:spacing w:after="0"/>
+      </w:pPr>
+      <w:r>
+        <w:t>Pet : Golden Retriever</w:t>
       </w:r>
     </w:p>
     <w:p>
@@ -1144,21 +871,12 @@
           <w:bCs/>
         </w:rPr>
       </w:pPr>
-      <w:proofErr w:type="spellStart"/>
       <w:r>
         <w:rPr>
           <w:b/>
           <w:bCs/>
         </w:rPr>
-        <w:t>Yongqian</w:t>
-      </w:r>
-      <w:proofErr w:type="spellEnd"/>
-      <w:r>
-        <w:rPr>
-          <w:b/>
-          <w:bCs/>
-        </w:rPr>
-        <w:t xml:space="preserve"> Huang:</w:t>
+        <w:t>Yongqian Huang:</w:t>
       </w:r>
     </w:p>
     <w:p>
@@ -1180,21 +898,33 @@
         <w:rPr>
           <w:rFonts w:hint="eastAsia"/>
         </w:rPr>
-        <w:t>Introvert (6%)   intuitive (7</w:t>
-      </w:r>
-      <w:proofErr w:type="gramStart"/>
+        <w:t>Introvert (6%)   intuitive (7%)  Thinking(6%)  Judging(28%)</w:t>
+      </w:r>
+    </w:p>
+    <w:p>
+      <w:pPr>
+        <w:pStyle w:val="ListParagraph"/>
+        <w:spacing w:after="0"/>
+        <w:ind w:left="945"/>
+      </w:pPr>
       <w:r>
         <w:rPr>
           <w:rFonts w:hint="eastAsia"/>
         </w:rPr>
-        <w:t>%)  Thinking</w:t>
-      </w:r>
-      <w:proofErr w:type="gramEnd"/>
+        <w:t>You have slight preference of Introversion over Extraversion (6%)</w:t>
+      </w:r>
+    </w:p>
+    <w:p>
+      <w:pPr>
+        <w:pStyle w:val="ListParagraph"/>
+        <w:spacing w:after="0"/>
+        <w:ind w:left="945"/>
+      </w:pPr>
       <w:r>
         <w:rPr>
           <w:rFonts w:hint="eastAsia"/>
         </w:rPr>
-        <w:t>(6%)  Judging(28%)</w:t>
+        <w:t>You have slight preference of Intuition over Sensing (7%)</w:t>
       </w:r>
     </w:p>
     <w:p>
@@ -1207,7 +937,7 @@
         <w:rPr>
           <w:rFonts w:hint="eastAsia"/>
         </w:rPr>
-        <w:t>You have slight preference of Introversion over Extraversion (6%)</w:t>
+        <w:t>You have slight preference of Thinking over Feeling (6%)</w:t>
       </w:r>
     </w:p>
     <w:p>
@@ -1220,7 +950,29 @@
         <w:rPr>
           <w:rFonts w:hint="eastAsia"/>
         </w:rPr>
-        <w:t>You have slight preference of Intuition over Sensing (7%)</w:t>
+        <w:t>You have moderate preference of Judging over Perceiving (28%)</w:t>
+      </w:r>
+    </w:p>
+    <w:p>
+      <w:pPr>
+        <w:spacing w:after="0"/>
+      </w:pPr>
+      <w:r>
+        <w:rPr>
+          <w:rFonts w:hint="eastAsia"/>
+        </w:rPr>
+        <w:t> </w:t>
+      </w:r>
+    </w:p>
+    <w:p>
+      <w:pPr>
+        <w:spacing w:after="0"/>
+      </w:pPr>
+      <w:r>
+        <w:rPr>
+          <w:rFonts w:hint="eastAsia"/>
+        </w:rPr>
+        <w:t>Result of My learning style:</w:t>
       </w:r>
     </w:p>
     <w:p>
@@ -1230,88 +982,41 @@
         <w:ind w:left="945"/>
       </w:pPr>
       <w:r>
+        <w:t>Auditory: 40%</w:t>
+      </w:r>
+    </w:p>
+    <w:p>
+      <w:pPr>
+        <w:pStyle w:val="ListParagraph"/>
+        <w:spacing w:after="0"/>
+        <w:ind w:left="945"/>
+      </w:pPr>
+      <w:r>
+        <w:t>Visual: 45%</w:t>
+      </w:r>
+    </w:p>
+    <w:p>
+      <w:pPr>
+        <w:pStyle w:val="ListParagraph"/>
+        <w:spacing w:after="0"/>
+        <w:ind w:left="945"/>
+      </w:pPr>
+      <w:r>
+        <w:t>Tactile: 15%</w:t>
+      </w:r>
+    </w:p>
+    <w:p>
+      <w:pPr>
+        <w:spacing w:after="0"/>
+        <w:rPr>
+          <w:b/>
+        </w:rPr>
+      </w:pPr>
+      <w:r>
         <w:rPr>
           <w:rFonts w:hint="eastAsia"/>
-        </w:rPr>
-        <w:t>You have slight preference of Thinking over Feeling (6%)</w:t>
-      </w:r>
-    </w:p>
-    <w:p>
-      <w:pPr>
-        <w:pStyle w:val="ListParagraph"/>
-        <w:spacing w:after="0"/>
-        <w:ind w:left="945"/>
-      </w:pPr>
-      <w:r>
-        <w:rPr>
-          <w:rFonts w:hint="eastAsia"/>
-        </w:rPr>
-        <w:t>You have moderate preference of Judging over Perceiving (28%)</w:t>
-      </w:r>
-    </w:p>
-    <w:p>
-      <w:pPr>
-        <w:spacing w:after="0"/>
-      </w:pPr>
-      <w:r>
-        <w:rPr>
-          <w:rFonts w:hint="eastAsia"/>
-        </w:rPr>
-        <w:t> </w:t>
-      </w:r>
-    </w:p>
-    <w:p>
-      <w:pPr>
-        <w:spacing w:after="0"/>
-      </w:pPr>
-      <w:r>
-        <w:rPr>
-          <w:rFonts w:hint="eastAsia"/>
-        </w:rPr>
-        <w:t>Result of My learning style:</w:t>
-      </w:r>
-    </w:p>
-    <w:p>
-      <w:pPr>
-        <w:pStyle w:val="ListParagraph"/>
-        <w:spacing w:after="0"/>
-        <w:ind w:left="945"/>
-      </w:pPr>
-      <w:r>
-        <w:t>Auditory: 40%</w:t>
-      </w:r>
-    </w:p>
-    <w:p>
-      <w:pPr>
-        <w:pStyle w:val="ListParagraph"/>
-        <w:spacing w:after="0"/>
-        <w:ind w:left="945"/>
-      </w:pPr>
-      <w:r>
-        <w:t>Visual: 45%</w:t>
-      </w:r>
-    </w:p>
-    <w:p>
-      <w:pPr>
-        <w:pStyle w:val="ListParagraph"/>
-        <w:spacing w:after="0"/>
-        <w:ind w:left="945"/>
-      </w:pPr>
-      <w:r>
-        <w:t>Tactile: 15%</w:t>
-      </w:r>
-    </w:p>
-    <w:p>
-      <w:pPr>
-        <w:spacing w:after="0"/>
-        <w:rPr>
-          <w:b/>
-        </w:rPr>
-      </w:pPr>
-      <w:r>
-        <w:rPr>
-          <w:rFonts w:hint="eastAsia"/>
-          <w:b/>
+          <w:b/>
+          <w:noProof/>
         </w:rPr>
         <w:drawing>
           <wp:anchor distT="0" distB="0" distL="114300" distR="114300" simplePos="0" relativeHeight="251660288" behindDoc="0" locked="0" layoutInCell="1" allowOverlap="0" wp14:anchorId="69B106A8" wp14:editId="47593791">
@@ -1509,9 +1214,6 @@
     <w:p>
       <w:pPr>
         <w:spacing w:after="0"/>
-        <w:rPr>
-          <w:rFonts w:hint="eastAsia"/>
-        </w:rPr>
       </w:pPr>
       <w:r>
         <w:t>Result of MBTI test</w:t>
@@ -1527,6 +1229,7 @@
       <w:r>
         <w:rPr>
           <w:b/>
+          <w:noProof/>
         </w:rPr>
         <w:lastRenderedPageBreak/>
         <w:drawing>
@@ -1581,6 +1284,7 @@
       <w:r>
         <w:rPr>
           <w:b/>
+          <w:noProof/>
         </w:rPr>
         <w:lastRenderedPageBreak/>
         <w:drawing>
@@ -1647,6 +1351,7 @@
       <w:r>
         <w:rPr>
           <w:b/>
+          <w:noProof/>
         </w:rPr>
         <w:drawing>
           <wp:inline distT="0" distB="0" distL="0" distR="0" wp14:anchorId="2AB91416" wp14:editId="19446796">
@@ -1703,23 +1408,7 @@
         <w:spacing w:after="0"/>
       </w:pPr>
       <w:r>
-        <w:t xml:space="preserve">Result of </w:t>
-      </w:r>
-      <w:proofErr w:type="spellStart"/>
-      <w:r>
-        <w:t>addtional</w:t>
-      </w:r>
-      <w:proofErr w:type="spellEnd"/>
-      <w:r>
-        <w:t xml:space="preserve"> test (</w:t>
-      </w:r>
-      <w:proofErr w:type="spellStart"/>
-      <w:r>
-        <w:t>Spychometrics</w:t>
-      </w:r>
-      <w:proofErr w:type="spellEnd"/>
-      <w:r>
-        <w:t xml:space="preserve"> Project test)</w:t>
+        <w:t>Result of addtional test (Spychometrics Project test)</w:t>
       </w:r>
     </w:p>
     <w:p>
@@ -1805,15 +1494,7 @@
         <w:spacing w:after="0"/>
       </w:pPr>
       <w:r>
-        <w:t xml:space="preserve">How do you think these results may influence your </w:t>
-      </w:r>
-      <w:proofErr w:type="spellStart"/>
-      <w:r>
-        <w:t>behaviour</w:t>
-      </w:r>
-      <w:proofErr w:type="spellEnd"/>
-      <w:r>
-        <w:t xml:space="preserve"> in a team?</w:t>
+        <w:t>How do you think these results may influence your behaviour in a team?</w:t>
       </w:r>
     </w:p>
     <w:p>
@@ -1822,15 +1503,7 @@
         <w:jc w:val="both"/>
       </w:pPr>
       <w:r>
-        <w:t xml:space="preserve">These results tell me that I can learn from the others, </w:t>
-      </w:r>
-      <w:proofErr w:type="spellStart"/>
-      <w:r>
-        <w:t>an</w:t>
-      </w:r>
-      <w:proofErr w:type="spellEnd"/>
-      <w:r>
-        <w:t xml:space="preserve"> I can co-operate very well as a team. Hopefully, when I participate in a team in real life, I will do my best so my team can get the best results.</w:t>
+        <w:t>These results tell me that I can learn from the others, an I can co-operate very well as a team. Hopefully, when I participate in a team in real life, I will do my best so my team can get the best results.</w:t>
       </w:r>
     </w:p>
     <w:p>
@@ -1863,7 +1536,6 @@
           <w:bCs/>
         </w:rPr>
       </w:pPr>
-      <w:proofErr w:type="spellStart"/>
       <w:r>
         <w:rPr>
           <w:rFonts w:hint="eastAsia"/>
@@ -1878,270 +1550,232 @@
           <w:b/>
           <w:bCs/>
         </w:rPr>
-        <w:t>ingKaiYi</w:t>
-      </w:r>
-      <w:proofErr w:type="spellEnd"/>
-      <w:r>
+        <w:t>ingKaiYi:</w:t>
+      </w:r>
+    </w:p>
+    <w:p>
+      <w:pPr>
+        <w:spacing w:after="0"/>
+      </w:pPr>
+      <w:r>
+        <w:t>This is my Myers-Briggs test result</w:t>
+      </w:r>
+    </w:p>
+    <w:p>
+      <w:pPr>
+        <w:spacing w:after="0"/>
+      </w:pPr>
+      <w:r>
+        <w:t>Personality type: "The Mediator"</w:t>
+      </w:r>
+    </w:p>
+    <w:p>
+      <w:pPr>
+        <w:spacing w:after="0"/>
+      </w:pPr>
+      <w:r>
+        <w:t>Individual traits:</w:t>
+      </w:r>
+    </w:p>
+    <w:p>
+      <w:pPr>
+        <w:spacing w:after="0"/>
+      </w:pPr>
+      <w:r>
+        <w:t>                Introverted---68%,</w:t>
+      </w:r>
+    </w:p>
+    <w:p>
+      <w:pPr>
+        <w:spacing w:after="0"/>
+      </w:pPr>
+      <w:r>
+        <w:t>            Intuitive---63%,</w:t>
+      </w:r>
+    </w:p>
+    <w:p>
+      <w:pPr>
+        <w:spacing w:after="0"/>
+      </w:pPr>
+      <w:r>
+        <w:t>                  Feeling---68%,   </w:t>
+      </w:r>
+    </w:p>
+    <w:p>
+      <w:pPr>
+        <w:spacing w:after="0"/>
+      </w:pPr>
+      <w:r>
+        <w:t>                 Prospecting---64%,</w:t>
+      </w:r>
+    </w:p>
+    <w:p>
+      <w:pPr>
+        <w:spacing w:after="0"/>
+      </w:pPr>
+      <w:r>
+        <w:t>                  Turbulent---58%, </w:t>
+      </w:r>
+    </w:p>
+    <w:p>
+      <w:pPr>
+        <w:spacing w:after="0"/>
+      </w:pPr>
+      <w:r>
+        <w:t>Role: Diplomat</w:t>
+      </w:r>
+    </w:p>
+    <w:p>
+      <w:pPr>
+        <w:spacing w:after="0"/>
+      </w:pPr>
+      <w:r>
+        <w:t>Strategy : Constant Improvement</w:t>
+      </w:r>
+    </w:p>
+    <w:p>
+      <w:pPr>
+        <w:spacing w:after="0"/>
+      </w:pPr>
+      <w:r>
+        <w:t>This is my learning style test result</w:t>
+      </w:r>
+    </w:p>
+    <w:p>
+      <w:pPr>
+        <w:spacing w:after="0"/>
+      </w:pPr>
+      <w:r>
+        <w:t>                  Auditory: 25%</w:t>
+      </w:r>
+    </w:p>
+    <w:p>
+      <w:pPr>
+        <w:spacing w:after="0"/>
+      </w:pPr>
+      <w:r>
+        <w:t>                  Visual: 45%</w:t>
+      </w:r>
+    </w:p>
+    <w:p>
+      <w:pPr>
+        <w:spacing w:after="0"/>
+      </w:pPr>
+      <w:r>
+        <w:t>                  Tactile: 30%</w:t>
+      </w:r>
+    </w:p>
+    <w:p>
+      <w:pPr>
+        <w:spacing w:after="0"/>
+      </w:pPr>
+      <w:r>
+        <w:t>                  You are a Visual learner!</w:t>
+      </w:r>
+    </w:p>
+    <w:p>
+      <w:pPr>
+        <w:spacing w:after="0"/>
+      </w:pPr>
+      <w:r>
+        <w:t>This is my Big Five Personality Test result</w:t>
+      </w:r>
+    </w:p>
+    <w:p>
+      <w:pPr>
+        <w:spacing w:after="0"/>
+      </w:pPr>
+      <w:r>
+        <w:t>                 Openness 71%</w:t>
+      </w:r>
+    </w:p>
+    <w:p>
+      <w:pPr>
+        <w:spacing w:after="0"/>
+      </w:pPr>
+      <w:r>
+        <w:t>                 Conscientiousness 52%</w:t>
+      </w:r>
+    </w:p>
+    <w:p>
+      <w:pPr>
+        <w:spacing w:after="0"/>
+      </w:pPr>
+      <w:r>
+        <w:t>                  Extraversion 48%</w:t>
+      </w:r>
+    </w:p>
+    <w:p>
+      <w:pPr>
+        <w:spacing w:after="0"/>
+      </w:pPr>
+      <w:r>
+        <w:t>                  Agreeableness 75%</w:t>
+      </w:r>
+    </w:p>
+    <w:p>
+      <w:pPr>
+        <w:spacing w:after="0"/>
+      </w:pPr>
+      <w:r>
+        <w:t>                  Neuroticism 54%</w:t>
+      </w:r>
+    </w:p>
+    <w:p>
+      <w:pPr>
+        <w:spacing w:after="0"/>
+        <w:jc w:val="both"/>
+      </w:pPr>
+      <w:r>
+        <w:t>These results mean a lot for me , they show me what is my weakness and what is my strong point and also they give me some encourage . From these results , I know that</w:t>
+      </w:r>
+      <w:r>
+        <w:rPr>
+          <w:rFonts w:hint="eastAsia"/>
+        </w:rPr>
+        <w:t xml:space="preserve"> </w:t>
+      </w:r>
+      <w:r>
+        <w:t>I can let my group more energetic and coadjutant. The team spirit of my group will reach the top level . When forming a team, I will try to make best use of my advantages</w:t>
+      </w:r>
+      <w:r>
+        <w:rPr>
+          <w:rFonts w:hint="eastAsia"/>
+        </w:rPr>
+        <w:t xml:space="preserve"> </w:t>
+      </w:r>
+      <w:r>
+        <w:t>and bypass the disadvantages to make my team running well.</w:t>
+      </w:r>
+    </w:p>
+    <w:p>
+      <w:pPr>
+        <w:spacing w:after="0"/>
+        <w:jc w:val="both"/>
+      </w:pPr>
+    </w:p>
+    <w:p>
+      <w:pPr>
+        <w:spacing w:after="0"/>
+        <w:rPr>
+          <w:b/>
+        </w:rPr>
+      </w:pPr>
+      <w:r>
+        <w:rPr>
+          <w:b/>
+        </w:rPr>
+        <w:br w:type="page"/>
+      </w:r>
+    </w:p>
+    <w:p>
+      <w:pPr>
+        <w:spacing w:after="0"/>
         <w:rPr>
           <w:b/>
           <w:bCs/>
         </w:rPr>
-        <w:t>:</w:t>
-      </w:r>
-    </w:p>
-    <w:p>
-      <w:pPr>
-        <w:spacing w:after="0"/>
-      </w:pPr>
-      <w:r>
-        <w:t>This is my Myers-Briggs test result</w:t>
-      </w:r>
-    </w:p>
-    <w:p>
-      <w:pPr>
-        <w:spacing w:after="0"/>
-      </w:pPr>
-      <w:r>
-        <w:t>Personality type: "The Mediator"</w:t>
-      </w:r>
-    </w:p>
-    <w:p>
-      <w:pPr>
-        <w:spacing w:after="0"/>
-      </w:pPr>
-      <w:r>
-        <w:t>Individual traits:</w:t>
-      </w:r>
-    </w:p>
-    <w:p>
-      <w:pPr>
-        <w:spacing w:after="0"/>
-      </w:pPr>
-      <w:r>
-        <w:t>                Introverted---68%,</w:t>
-      </w:r>
-    </w:p>
-    <w:p>
-      <w:pPr>
-        <w:spacing w:after="0"/>
-      </w:pPr>
-      <w:r>
-        <w:t>            Intuitive---63%,</w:t>
-      </w:r>
-    </w:p>
-    <w:p>
-      <w:pPr>
-        <w:spacing w:after="0"/>
-      </w:pPr>
-      <w:r>
-        <w:t>                  Feeling---68%,   </w:t>
-      </w:r>
-    </w:p>
-    <w:p>
-      <w:pPr>
-        <w:spacing w:after="0"/>
-      </w:pPr>
-      <w:r>
-        <w:t>                 Prospecting---64%,</w:t>
-      </w:r>
-    </w:p>
-    <w:p>
-      <w:pPr>
-        <w:spacing w:after="0"/>
-      </w:pPr>
-      <w:r>
-        <w:t>                  Turbulent---58%, </w:t>
-      </w:r>
-    </w:p>
-    <w:p>
-      <w:pPr>
-        <w:spacing w:after="0"/>
-      </w:pPr>
-      <w:r>
-        <w:t>Role: Diplomat</w:t>
-      </w:r>
-    </w:p>
-    <w:p>
-      <w:pPr>
-        <w:spacing w:after="0"/>
-      </w:pPr>
-      <w:proofErr w:type="gramStart"/>
-      <w:r>
-        <w:t>Strategy :</w:t>
-      </w:r>
-      <w:proofErr w:type="gramEnd"/>
-      <w:r>
-        <w:t xml:space="preserve"> Constant Improvement</w:t>
-      </w:r>
-    </w:p>
-    <w:p>
-      <w:pPr>
-        <w:spacing w:after="0"/>
-      </w:pPr>
-      <w:r>
-        <w:t>This is my learning style test result</w:t>
-      </w:r>
-    </w:p>
-    <w:p>
-      <w:pPr>
-        <w:spacing w:after="0"/>
-      </w:pPr>
-      <w:r>
-        <w:t>                  Auditory: 25%</w:t>
-      </w:r>
-    </w:p>
-    <w:p>
-      <w:pPr>
-        <w:spacing w:after="0"/>
-      </w:pPr>
-      <w:r>
-        <w:t>                  Visual: 45%</w:t>
-      </w:r>
-    </w:p>
-    <w:p>
-      <w:pPr>
-        <w:spacing w:after="0"/>
-      </w:pPr>
-      <w:r>
-        <w:t>                  Tactile: 30%</w:t>
-      </w:r>
-    </w:p>
-    <w:p>
-      <w:pPr>
-        <w:spacing w:after="0"/>
-      </w:pPr>
-      <w:r>
-        <w:t>                  You are a Visual learner!</w:t>
-      </w:r>
-    </w:p>
-    <w:p>
-      <w:pPr>
-        <w:spacing w:after="0"/>
-      </w:pPr>
-      <w:r>
-        <w:t>This is my Big Five Personality Test result</w:t>
-      </w:r>
-    </w:p>
-    <w:p>
-      <w:pPr>
-        <w:spacing w:after="0"/>
-      </w:pPr>
-      <w:r>
-        <w:t>                 Openness 71%</w:t>
-      </w:r>
-    </w:p>
-    <w:p>
-      <w:pPr>
-        <w:spacing w:after="0"/>
-      </w:pPr>
-      <w:r>
-        <w:t>                 Conscientiousness 52%</w:t>
-      </w:r>
-    </w:p>
-    <w:p>
-      <w:pPr>
-        <w:spacing w:after="0"/>
-      </w:pPr>
-      <w:r>
-        <w:t>                  Extraversion 48%</w:t>
-      </w:r>
-    </w:p>
-    <w:p>
-      <w:pPr>
-        <w:spacing w:after="0"/>
-      </w:pPr>
-      <w:r>
-        <w:t>                  Agreeableness 75%</w:t>
-      </w:r>
-    </w:p>
-    <w:p>
-      <w:pPr>
-        <w:spacing w:after="0"/>
-      </w:pPr>
-      <w:r>
-        <w:t>                  Neuroticism 54%</w:t>
-      </w:r>
-    </w:p>
-    <w:p>
-      <w:pPr>
-        <w:spacing w:after="0"/>
-        <w:jc w:val="both"/>
-      </w:pPr>
-      <w:r>
-        <w:t xml:space="preserve">These results mean a lot for </w:t>
-      </w:r>
-      <w:proofErr w:type="gramStart"/>
-      <w:r>
-        <w:t>me ,</w:t>
-      </w:r>
-      <w:proofErr w:type="gramEnd"/>
-      <w:r>
-        <w:t xml:space="preserve"> they show me what is my weakness and what is my strong point and also they give me some encourage . From these </w:t>
-      </w:r>
-      <w:proofErr w:type="gramStart"/>
-      <w:r>
-        <w:t>results ,</w:t>
-      </w:r>
-      <w:proofErr w:type="gramEnd"/>
-      <w:r>
-        <w:t xml:space="preserve"> I know that</w:t>
-      </w:r>
-      <w:r>
-        <w:rPr>
-          <w:rFonts w:hint="eastAsia"/>
-        </w:rPr>
-        <w:t xml:space="preserve"> </w:t>
-      </w:r>
-      <w:r>
-        <w:t xml:space="preserve">I can let my group more energetic and coadjutant. The team spirit of my group will reach the top </w:t>
-      </w:r>
-      <w:proofErr w:type="gramStart"/>
-      <w:r>
-        <w:t>level .</w:t>
-      </w:r>
-      <w:proofErr w:type="gramEnd"/>
-      <w:r>
-        <w:t xml:space="preserve"> When forming a team, I will try to make best use of my advantages</w:t>
-      </w:r>
-      <w:r>
-        <w:rPr>
-          <w:rFonts w:hint="eastAsia"/>
-        </w:rPr>
-        <w:t xml:space="preserve"> </w:t>
-      </w:r>
-      <w:r>
-        <w:t>and bypass the disadvantages to make my team running well.</w:t>
-      </w:r>
-    </w:p>
-    <w:p>
-      <w:pPr>
-        <w:spacing w:after="0"/>
-        <w:jc w:val="both"/>
-      </w:pPr>
-    </w:p>
-    <w:p>
-      <w:pPr>
-        <w:spacing w:after="0"/>
-        <w:rPr>
-          <w:b/>
-        </w:rPr>
-      </w:pPr>
-      <w:r>
-        <w:rPr>
-          <w:b/>
-        </w:rPr>
-        <w:br w:type="page"/>
-      </w:r>
-    </w:p>
-    <w:p>
-      <w:pPr>
-        <w:spacing w:after="0"/>
-        <w:rPr>
-          <w:b/>
-          <w:bCs/>
-        </w:rPr>
-      </w:pPr>
-      <w:proofErr w:type="spellStart"/>
+      </w:pPr>
       <w:r>
         <w:rPr>
           <w:rFonts w:hint="eastAsia"/>
@@ -2156,15 +1790,7 @@
           <w:b/>
           <w:bCs/>
         </w:rPr>
-        <w:t>huyuan</w:t>
-      </w:r>
-      <w:proofErr w:type="spellEnd"/>
-      <w:r>
-        <w:rPr>
-          <w:b/>
-          <w:bCs/>
-        </w:rPr>
-        <w:t xml:space="preserve"> Zhang:</w:t>
+        <w:t>huyuan Zhang:</w:t>
       </w:r>
     </w:p>
     <w:p>
@@ -2227,6 +1853,7 @@
         <w:rPr>
           <w:b/>
           <w:bCs/>
+          <w:noProof/>
         </w:rPr>
         <w:drawing>
           <wp:inline distT="0" distB="0" distL="0" distR="0" wp14:anchorId="73CD9804" wp14:editId="314DC239">
@@ -2333,6 +1960,7 @@
         <w:rPr>
           <w:b/>
           <w:bCs/>
+          <w:noProof/>
         </w:rPr>
         <w:lastRenderedPageBreak/>
         <w:drawing>
@@ -2453,6 +2081,7 @@
         <w:rPr>
           <w:b/>
           <w:bCs/>
+          <w:noProof/>
         </w:rPr>
         <w:lastRenderedPageBreak/>
         <w:drawing>
@@ -2531,178 +2160,65 @@
         <w:rPr>
           <w:bCs/>
         </w:rPr>
-        <w:t>My Personalities online test result is extraverted-61%, Intuitive-55%, feeling-61</w:t>
-      </w:r>
-      <w:proofErr w:type="gramStart"/>
-      <w:r>
+        <w:t>My Personalities online test result is extraverted-61%, Intuitive-55%, feeling-61%,Judging-53%,Turbulent-67%.  After the test, This result tells me that I am a sleek person with unique judgment and communication skills. I can walk in various social situations. My result of leaner style test is  Visual learner. That means I am more suitable to learn through reading or pictures .My creativity score is only 60.17, It is little bit low, I think I need to improve my imagination.  In the past, my understanding of myself had always been superficial. I have not conducted a profound, comprehensive, and unified thinking, and I am still not very familiar with my character. After these tests, let me have a deep understanding of my character, can better plan for future study, and have a wonderful guiding role in future study and employment..</w:t>
+      </w:r>
+    </w:p>
+    <w:p>
+      <w:pPr>
+        <w:spacing w:after="0"/>
         <w:rPr>
           <w:bCs/>
         </w:rPr>
-        <w:t>%,Judging</w:t>
-      </w:r>
-      <w:proofErr w:type="gramEnd"/>
+      </w:pPr>
       <w:r>
         <w:rPr>
           <w:bCs/>
         </w:rPr>
-        <w:t xml:space="preserve">-53%,Turbulent-67%.  After the test, </w:t>
-      </w:r>
-      <w:proofErr w:type="gramStart"/>
-      <w:r>
+        <w:t>How do I think these results may influence my behaviour in a team?</w:t>
+      </w:r>
+    </w:p>
+    <w:p>
+      <w:pPr>
+        <w:spacing w:after="0"/>
+        <w:jc w:val="both"/>
         <w:rPr>
           <w:bCs/>
         </w:rPr>
-        <w:t>This</w:t>
-      </w:r>
-      <w:proofErr w:type="gramEnd"/>
+      </w:pPr>
       <w:r>
         <w:rPr>
           <w:bCs/>
         </w:rPr>
-        <w:t xml:space="preserve"> result tells me that I am a sleek person with unique judgment and communication skills. I can walk in various social situations. My result of leaner style test </w:t>
-      </w:r>
-      <w:proofErr w:type="gramStart"/>
-      <w:r>
+        <w:t>I think these tests are not very accurate and can only play a psychologically suggestive role.  These results have little effect on my behaviour in the team. I am of course pleased that the result is superior, and I will do better. If the measured result is not reliable, I will correct my behaviour.</w:t>
+      </w:r>
+    </w:p>
+    <w:p>
+      <w:pPr>
+        <w:spacing w:after="0"/>
         <w:rPr>
           <w:bCs/>
         </w:rPr>
-        <w:t>is  Visual</w:t>
-      </w:r>
-      <w:proofErr w:type="gramEnd"/>
+      </w:pPr>
       <w:r>
         <w:rPr>
           <w:bCs/>
         </w:rPr>
-        <w:t xml:space="preserve"> learner. That means I am more suitable to learn through reading or </w:t>
-      </w:r>
-      <w:proofErr w:type="gramStart"/>
-      <w:r>
+        <w:t>How should I take this into account when forming a team?</w:t>
+      </w:r>
+    </w:p>
+    <w:p>
+      <w:pPr>
+        <w:spacing w:after="0"/>
+        <w:jc w:val="both"/>
         <w:rPr>
           <w:bCs/>
         </w:rPr>
-        <w:t>pictures .My</w:t>
-      </w:r>
-      <w:proofErr w:type="gramEnd"/>
+      </w:pPr>
       <w:r>
         <w:rPr>
           <w:bCs/>
         </w:rPr>
-        <w:t xml:space="preserve"> creativity score is only 60.17, It is little bit low, I think I need to improve my imagination.  In the past, my understanding of myself had always been superficial. I have not conducted a profound, comprehensive, and unified thinking, and I am still not very familiar with my character. After these tests, let me have a deep understanding of my character, can better plan for future study, and have a wonderful guiding role in future study and </w:t>
-      </w:r>
-      <w:proofErr w:type="gramStart"/>
-      <w:r>
-        <w:rPr>
-          <w:bCs/>
-        </w:rPr>
-        <w:t>employment..</w:t>
-      </w:r>
-      <w:proofErr w:type="gramEnd"/>
-    </w:p>
-    <w:p>
-      <w:pPr>
-        <w:spacing w:after="0"/>
-        <w:rPr>
-          <w:bCs/>
-        </w:rPr>
-      </w:pPr>
-      <w:r>
-        <w:rPr>
-          <w:bCs/>
-        </w:rPr>
-        <w:t xml:space="preserve">How do I think these results may influence my </w:t>
-      </w:r>
-      <w:proofErr w:type="spellStart"/>
-      <w:r>
-        <w:rPr>
-          <w:bCs/>
-        </w:rPr>
-        <w:t>behaviour</w:t>
-      </w:r>
-      <w:proofErr w:type="spellEnd"/>
-      <w:r>
-        <w:rPr>
-          <w:bCs/>
-        </w:rPr>
-        <w:t xml:space="preserve"> in a team?</w:t>
-      </w:r>
-    </w:p>
-    <w:p>
-      <w:pPr>
-        <w:spacing w:after="0"/>
-        <w:jc w:val="both"/>
-        <w:rPr>
-          <w:bCs/>
-        </w:rPr>
-      </w:pPr>
-      <w:r>
-        <w:rPr>
-          <w:bCs/>
-        </w:rPr>
-        <w:t xml:space="preserve">I think these tests are not very accurate and can only play a psychologically suggestive role.  These results have little effect on my </w:t>
-      </w:r>
-      <w:proofErr w:type="spellStart"/>
-      <w:r>
-        <w:rPr>
-          <w:bCs/>
-        </w:rPr>
-        <w:t>behaviour</w:t>
-      </w:r>
-      <w:proofErr w:type="spellEnd"/>
-      <w:r>
-        <w:rPr>
-          <w:bCs/>
-        </w:rPr>
-        <w:t xml:space="preserve"> in the team. I am of course pleased that the result is superior, and I will do better. If the measured result is not reliable, I will correct my </w:t>
-      </w:r>
-      <w:proofErr w:type="spellStart"/>
-      <w:r>
-        <w:rPr>
-          <w:bCs/>
-        </w:rPr>
-        <w:t>behaviour</w:t>
-      </w:r>
-      <w:proofErr w:type="spellEnd"/>
-      <w:r>
-        <w:rPr>
-          <w:bCs/>
-        </w:rPr>
-        <w:t>.</w:t>
-      </w:r>
-    </w:p>
-    <w:p>
-      <w:pPr>
-        <w:spacing w:after="0"/>
-        <w:rPr>
-          <w:bCs/>
-        </w:rPr>
-      </w:pPr>
-      <w:r>
-        <w:rPr>
-          <w:bCs/>
-        </w:rPr>
-        <w:t>How should I take this into account when forming a team?</w:t>
-      </w:r>
-    </w:p>
-    <w:p>
-      <w:pPr>
-        <w:spacing w:after="0"/>
-        <w:jc w:val="both"/>
-        <w:rPr>
-          <w:bCs/>
-        </w:rPr>
-      </w:pPr>
-      <w:r>
-        <w:rPr>
-          <w:bCs/>
-        </w:rPr>
-        <w:t xml:space="preserve">I am a person who is good at </w:t>
-      </w:r>
-      <w:proofErr w:type="spellStart"/>
-      <w:r>
-        <w:rPr>
-          <w:bCs/>
-        </w:rPr>
-        <w:t>communication</w:t>
+        <w:t>I am a person who is good at communication</w:t>
       </w:r>
       <w:r>
         <w:rPr>
@@ -2715,14 +2231,7 @@
         <w:rPr>
           <w:bCs/>
         </w:rPr>
-        <w:t>I</w:t>
-      </w:r>
-      <w:proofErr w:type="spellEnd"/>
-      <w:r>
-        <w:rPr>
-          <w:bCs/>
-        </w:rPr>
-        <w:t xml:space="preserve"> think I can get along quickly with the team members. When I do things many times, I rely on my feelings and I am not stable enough. So I need to find a calm team member to stop me from making mistakes when necessary. Through the test results, find similar personality members or complementary </w:t>
+        <w:t xml:space="preserve">I think I can get along quickly with the team members. When I do things many times, I rely on my feelings and I am not stable enough. So I need to find a calm team member to stop me from making mistakes when necessary. Through the test results, find similar personality members or complementary </w:t>
       </w:r>
       <w:r>
         <w:rPr>
@@ -2740,7 +2249,6 @@
           <w:bCs/>
         </w:rPr>
       </w:pPr>
-      <w:proofErr w:type="spellStart"/>
       <w:r>
         <w:rPr>
           <w:rFonts w:hint="eastAsia"/>
@@ -2769,27 +2277,20 @@
           <w:b/>
           <w:bCs/>
         </w:rPr>
-        <w:t>g</w:t>
-      </w:r>
-      <w:proofErr w:type="spellEnd"/>
-      <w:r>
-        <w:rPr>
-          <w:b/>
-          <w:bCs/>
-        </w:rPr>
-        <w:t xml:space="preserve"> Ren:</w:t>
-      </w:r>
-    </w:p>
-    <w:p>
-      <w:pPr>
-        <w:spacing w:after="0"/>
-        <w:rPr>
-          <w:b/>
-        </w:rPr>
-      </w:pPr>
-      <w:r>
-        <w:rPr>
-          <w:b/>
+        <w:t>g Ren:</w:t>
+      </w:r>
+    </w:p>
+    <w:p>
+      <w:pPr>
+        <w:spacing w:after="0"/>
+        <w:rPr>
+          <w:b/>
+        </w:rPr>
+      </w:pPr>
+      <w:r>
+        <w:rPr>
+          <w:b/>
+          <w:noProof/>
         </w:rPr>
         <w:drawing>
           <wp:inline distT="0" distB="0" distL="0" distR="0" wp14:anchorId="7046A5EE" wp14:editId="61587D64">
@@ -2850,6 +2351,7 @@
       <w:r>
         <w:rPr>
           <w:b/>
+          <w:noProof/>
         </w:rPr>
         <w:drawing>
           <wp:inline distT="0" distB="0" distL="0" distR="0" wp14:anchorId="1ACF4EC1" wp14:editId="1E0D0B65">
@@ -2910,6 +2412,7 @@
       <w:r>
         <w:rPr>
           <w:b/>
+          <w:noProof/>
         </w:rPr>
         <w:lastRenderedPageBreak/>
         <w:drawing>
@@ -2971,6 +2474,7 @@
       <w:r>
         <w:rPr>
           <w:b/>
+          <w:noProof/>
         </w:rPr>
         <w:drawing>
           <wp:inline distT="0" distB="0" distL="0" distR="0" wp14:anchorId="4B802A8E" wp14:editId="0EED605B">
@@ -3031,6 +2535,7 @@
       <w:r>
         <w:rPr>
           <w:b/>
+          <w:noProof/>
         </w:rPr>
         <w:lastRenderedPageBreak/>
         <w:drawing>
@@ -3092,6 +2597,7 @@
       <w:r>
         <w:rPr>
           <w:b/>
+          <w:noProof/>
         </w:rPr>
         <w:drawing>
           <wp:inline distT="0" distB="0" distL="0" distR="0" wp14:anchorId="1E1B7C6B" wp14:editId="1F80D7A2">
@@ -3153,6 +2659,7 @@
       <w:r>
         <w:rPr>
           <w:b/>
+          <w:noProof/>
         </w:rPr>
         <w:drawing>
           <wp:inline distT="0" distB="0" distL="0" distR="0" wp14:anchorId="2CDD359F" wp14:editId="3D5EF173">
@@ -3229,6 +2736,7 @@
       <w:r>
         <w:rPr>
           <w:b/>
+          <w:noProof/>
         </w:rPr>
         <w:lastRenderedPageBreak/>
         <mc:AlternateContent>
@@ -3285,27 +2793,11 @@
                               <w:t> </w:t>
                             </w:r>
                             <w:r>
-                              <w:t xml:space="preserve">The results of these tests will allow me to recognize myself more clearly. Nonetheless, these tests cannot be completely relied upon. I should properly use these test results to identify my own deficiencies and then correct them. Through the results, I </w:t>
-                            </w:r>
-                            <w:proofErr w:type="spellStart"/>
-                            <w:r>
-                              <w:t>realise</w:t>
-                            </w:r>
-                            <w:proofErr w:type="spellEnd"/>
-                            <w:r>
-                              <w:t xml:space="preserve"> that I should strengthen my social skills.</w:t>
+                              <w:t>The results of these tests will allow me to recognize myself more clearly. Nonetheless, these tests cannot be completely relied upon. I should properly use these test results to identify my own deficiencies and then correct them. Through the results, I realise that I should strengthen my social skills.</w:t>
                             </w:r>
                             <w:r>
                               <w:cr/>
-                              <w:t xml:space="preserve">These results may affect my social </w:t>
-                            </w:r>
-                            <w:proofErr w:type="spellStart"/>
-                            <w:r>
-                              <w:t>behaviour</w:t>
-                            </w:r>
-                            <w:proofErr w:type="spellEnd"/>
-                            <w:r>
-                              <w:t xml:space="preserve"> in the team. According to the results, I know that I am socially weak. Thus, I will try to social with others more within the team.</w:t>
+                              <w:t>These results may affect my social behaviour in the team. According to the results, I know that I am socially weak. Thus, I will try to social with others more within the team.</w:t>
                             </w:r>
                             <w:r>
                               <w:cr/>
@@ -3402,7 +2894,6 @@
           <w:bCs/>
         </w:rPr>
       </w:pPr>
-      <w:proofErr w:type="spellStart"/>
       <w:r>
         <w:rPr>
           <w:rFonts w:hint="eastAsia"/>
@@ -3427,7 +2918,6 @@
         </w:rPr>
         <w:t>bin</w:t>
       </w:r>
-      <w:proofErr w:type="spellEnd"/>
       <w:r>
         <w:rPr>
           <w:b/>
@@ -3454,6 +2944,7 @@
       <w:r>
         <w:rPr>
           <w:b/>
+          <w:noProof/>
         </w:rPr>
         <w:drawing>
           <wp:inline distT="0" distB="0" distL="0" distR="0" wp14:anchorId="11B21C64" wp14:editId="78F7E851">
@@ -3543,6 +3034,7 @@
       <w:r>
         <w:rPr>
           <w:b/>
+          <w:noProof/>
         </w:rPr>
         <w:lastRenderedPageBreak/>
         <w:drawing>
@@ -3619,6 +3111,7 @@
       <w:r>
         <w:rPr>
           <w:b/>
+          <w:noProof/>
         </w:rPr>
         <w:drawing>
           <wp:inline distT="0" distB="0" distL="0" distR="0" wp14:anchorId="6F8C9681" wp14:editId="7F76D875">
@@ -3690,19 +3183,11 @@
         <w:jc w:val="both"/>
       </w:pPr>
       <w:r>
-        <w:t xml:space="preserve">These three online test show the personality of me, let me know myself clear. The Myers-Briggs test tell me what roles should I take in the team, the learning style test tell me how could I study better and faster. In the Myers-Briggs test, the result show that I could be </w:t>
-      </w:r>
-      <w:proofErr w:type="gramStart"/>
-      <w:r>
-        <w:t xml:space="preserve">a </w:t>
+        <w:t xml:space="preserve">These three online test show the personality of me, let me know myself clear. The Myers-Briggs test tell me what roles should I take in the team, the learning style test tell me how could I study better and faster. In the Myers-Briggs test, the result show that I could be a </w:t>
       </w:r>
       <w:r>
         <w:lastRenderedPageBreak/>
-        <w:t>good organizers</w:t>
-      </w:r>
-      <w:proofErr w:type="gramEnd"/>
-      <w:r>
-        <w:t> in the community. And the result of the learning style test show that I am a visual learner. That means the things I saw should be remember better than other ways. In the future studying, I could try to use picture to remember the study materials.</w:t>
+        <w:t>good organizers in the community. And the result of the learning style test show that I am a visual learner. That means the things I saw should be remember better than other ways. In the future studying, I could try to use picture to remember the study materials.</w:t>
       </w:r>
     </w:p>
     <w:p>
@@ -3784,15 +3269,7 @@
     </w:p>
     <w:p>
       <w:r>
-        <w:t xml:space="preserve">The link to group’s </w:t>
-      </w:r>
-      <w:proofErr w:type="spellStart"/>
-      <w:r>
-        <w:t>Git</w:t>
-      </w:r>
-      <w:proofErr w:type="spellEnd"/>
-      <w:r>
-        <w:t xml:space="preserve"> repository: </w:t>
+        <w:t xml:space="preserve">The link to group’s Git repository: </w:t>
       </w:r>
       <w:hyperlink r:id="rId35" w:history="1">
         <w:r>
@@ -3809,39 +3286,7 @@
       </w:pPr>
       <w:r>
         <w:tab/>
-        <w:t xml:space="preserve">We divided the assignment to different sessions for each of the member in our group to do specific tasks. With the help of </w:t>
-      </w:r>
-      <w:proofErr w:type="spellStart"/>
-      <w:r>
-        <w:t>Github</w:t>
-      </w:r>
-      <w:proofErr w:type="spellEnd"/>
-      <w:r>
-        <w:t xml:space="preserve">, it is very easy to control our project. Every </w:t>
-      </w:r>
-      <w:proofErr w:type="gramStart"/>
-      <w:r>
-        <w:t>members</w:t>
-      </w:r>
-      <w:proofErr w:type="gramEnd"/>
-      <w:r>
-        <w:t xml:space="preserve"> in the group know how to use </w:t>
-      </w:r>
-      <w:proofErr w:type="spellStart"/>
-      <w:r>
-        <w:t>Github</w:t>
-      </w:r>
-      <w:proofErr w:type="spellEnd"/>
-      <w:r>
-        <w:t xml:space="preserve">, push and pull functions and whenever a task finishes, it will be displayed on </w:t>
-      </w:r>
-      <w:proofErr w:type="spellStart"/>
-      <w:r>
-        <w:t>Github</w:t>
-      </w:r>
-      <w:proofErr w:type="spellEnd"/>
-      <w:r>
-        <w:t xml:space="preserve"> so everyone can check and edit it.</w:t>
+        <w:t>We divided the assignment to different sessions for each of the member in our group to do specific tasks. With the help of Github, it is very easy to control our project. Every members in the group know how to use Github, push and pull functions and whenever a task finishes, it will be displayed on Github so everyone can check and edit it.</w:t>
       </w:r>
     </w:p>
     <w:p>
@@ -3939,15 +3384,7 @@
     </w:p>
     <w:p>
       <w:r>
-        <w:t xml:space="preserve">For getting our ideal jobs, we need to get a set of IT special skills. They are SQL, JavaScript, Java, </w:t>
-      </w:r>
-      <w:proofErr w:type="spellStart"/>
-      <w:r>
-        <w:t>Git</w:t>
-      </w:r>
-      <w:proofErr w:type="spellEnd"/>
-      <w:r>
-        <w:t>.</w:t>
+        <w:t>For getting our ideal jobs, we need to get a set of IT special skills. They are SQL, JavaScript, Java, Git.</w:t>
       </w:r>
     </w:p>
     <w:p>
@@ -3957,23 +3394,7 @@
     </w:p>
     <w:p>
       <w:r>
-        <w:t xml:space="preserve">We would notice that all of these skills have a high demand from the employers. Unquestionably, </w:t>
-      </w:r>
-      <w:proofErr w:type="spellStart"/>
-      <w:r>
-        <w:t>Sql</w:t>
-      </w:r>
-      <w:proofErr w:type="spellEnd"/>
-      <w:r>
-        <w:t xml:space="preserve"> have the highest demand. Because it is the information collection age. Database is the most important thing to store the data and </w:t>
-      </w:r>
-      <w:proofErr w:type="spellStart"/>
-      <w:r>
-        <w:t>sql</w:t>
-      </w:r>
-      <w:proofErr w:type="spellEnd"/>
-      <w:r>
-        <w:t xml:space="preserve"> as a language for query data from database. So that, is must own the highest demand.</w:t>
+        <w:t>We would notice that all of these skills have a high demand from the employers. Unquestionably, Sql have the highest demand. Because it is the information collection age. Database is the most important thing to store the data and sql as a language for query data from database. So that, is must own the highest demand.</w:t>
       </w:r>
     </w:p>
     <w:p>
@@ -3983,15 +3404,7 @@
     </w:p>
     <w:p>
       <w:r>
-        <w:t xml:space="preserve">If database is the most important thing to store information, website must be the most important thing to show and collect information. </w:t>
-      </w:r>
-      <w:proofErr w:type="spellStart"/>
-      <w:r>
-        <w:t>JavaScripts</w:t>
-      </w:r>
-      <w:proofErr w:type="spellEnd"/>
-      <w:r>
-        <w:t xml:space="preserve"> as a language to catch the users’ input, it has enough reasons to get the second highest demand.</w:t>
+        <w:t>If database is the most important thing to store information, website must be the most important thing to show and collect information. JavaScripts as a language to catch the users’ input, it has enough reasons to get the second highest demand.</w:t>
       </w:r>
     </w:p>
     <w:p>
@@ -4005,23 +3418,13 @@
       </w:r>
     </w:p>
     <w:p>
-      <w:proofErr w:type="spellStart"/>
-      <w:r>
-        <w:t>Git</w:t>
-      </w:r>
-      <w:proofErr w:type="spellEnd"/>
-      <w:r>
-        <w:t>:</w:t>
-      </w:r>
-    </w:p>
-    <w:p>
-      <w:proofErr w:type="spellStart"/>
-      <w:r>
-        <w:t>Git</w:t>
-      </w:r>
-      <w:proofErr w:type="spellEnd"/>
-      <w:r>
-        <w:t xml:space="preserve"> is similar as a fork. But it is not for storing cargo, it stores the code. However, it could not get a high demand from employers.</w:t>
+      <w:r>
+        <w:t>Git:</w:t>
+      </w:r>
+    </w:p>
+    <w:p>
+      <w:r>
+        <w:t>Git is similar as a fork. But it is not for storing cargo, it stores the code. However, it could not get a high demand from employers.</w:t>
       </w:r>
     </w:p>
     <w:p>
@@ -4185,21 +3588,7 @@
         <w:rPr>
           <w:b/>
         </w:rPr>
-        <w:t xml:space="preserve">What kinds of people does the IT professional interact with? Are </w:t>
-      </w:r>
-      <w:proofErr w:type="spellStart"/>
-      <w:r>
-        <w:rPr>
-          <w:b/>
-        </w:rPr>
-        <w:t>they</w:t>
-      </w:r>
-      <w:proofErr w:type="spellEnd"/>
-      <w:r>
-        <w:rPr>
-          <w:b/>
-        </w:rPr>
-        <w:t xml:space="preserve"> other IT professionals? Clients? Investors? The general public?</w:t>
+        <w:t>What kinds of people does the IT professional interact with? Are they other IT professionals? Clients? Investors? The general public?</w:t>
       </w:r>
     </w:p>
     <w:p>
@@ -4244,15 +3633,7 @@
     </w:p>
     <w:p>
       <w:r>
-        <w:t xml:space="preserve">A lot of putting out fires in his current position. His takes vary every </w:t>
-      </w:r>
-      <w:proofErr w:type="gramStart"/>
-      <w:r>
-        <w:t>day,</w:t>
-      </w:r>
-      <w:proofErr w:type="gramEnd"/>
-      <w:r>
-        <w:t xml:space="preserve"> he cannot expect one thing that happened. </w:t>
+        <w:t xml:space="preserve">A lot of putting out fires in his current position. His takes vary every day, he cannot expect one thing that happened. </w:t>
       </w:r>
     </w:p>
     <w:p>
@@ -4306,21 +3687,7 @@
         <w:rPr>
           <w:b/>
         </w:rPr>
-        <w:t xml:space="preserve">What kinds of people does the IT professional interact with? Are </w:t>
-      </w:r>
-      <w:proofErr w:type="spellStart"/>
-      <w:r>
-        <w:rPr>
-          <w:b/>
-        </w:rPr>
-        <w:t>they</w:t>
-      </w:r>
-      <w:proofErr w:type="spellEnd"/>
-      <w:r>
-        <w:rPr>
-          <w:b/>
-        </w:rPr>
-        <w:t xml:space="preserve"> other IT professionals? Clients? Investors? The general public?</w:t>
+        <w:t>What kinds of people does the IT professional interact with? Are they other IT professionals? Clients? Investors? The general public?</w:t>
       </w:r>
     </w:p>
     <w:p>
@@ -4420,21 +3787,7 @@
         <w:rPr>
           <w:b/>
         </w:rPr>
-        <w:t xml:space="preserve">What kinds of people does the IT professional interact with? Are </w:t>
-      </w:r>
-      <w:proofErr w:type="spellStart"/>
-      <w:r>
-        <w:rPr>
-          <w:b/>
-        </w:rPr>
-        <w:t>they</w:t>
-      </w:r>
-      <w:proofErr w:type="spellEnd"/>
-      <w:r>
-        <w:rPr>
-          <w:b/>
-        </w:rPr>
-        <w:t xml:space="preserve"> other IT professionals? Clients? Investors? The general public?</w:t>
+        <w:t>What kinds of people does the IT professional interact with? Are they other IT professionals? Clients? Investors? The general public?</w:t>
       </w:r>
     </w:p>
     <w:p>
@@ -4461,15 +3814,7 @@
     </w:p>
     <w:p>
       <w:r>
-        <w:t xml:space="preserve">Sometimes he works from home. It depends on whether it is scheduled after </w:t>
-      </w:r>
-      <w:proofErr w:type="gramStart"/>
-      <w:r>
-        <w:t>hours</w:t>
-      </w:r>
-      <w:proofErr w:type="gramEnd"/>
-      <w:r>
-        <w:t xml:space="preserve"> work. He spends his time on fixing issues.</w:t>
+        <w:t>Sometimes he works from home. It depends on whether it is scheduled after hours work. He spends his time on fixing issues.</w:t>
       </w:r>
     </w:p>
     <w:p>
@@ -4541,21 +3886,7 @@
         <w:rPr>
           <w:b/>
         </w:rPr>
-        <w:t xml:space="preserve">What kinds of people does the IT professional interact with? Are </w:t>
-      </w:r>
-      <w:proofErr w:type="spellStart"/>
-      <w:r>
-        <w:rPr>
-          <w:b/>
-        </w:rPr>
-        <w:t>they</w:t>
-      </w:r>
-      <w:proofErr w:type="spellEnd"/>
-      <w:r>
-        <w:rPr>
-          <w:b/>
-        </w:rPr>
-        <w:t xml:space="preserve"> other IT professionals? Clients? Investors? The general public?</w:t>
+        <w:t>What kinds of people does the IT professional interact with? Are they other IT professionals? Clients? Investors? The general public?</w:t>
       </w:r>
     </w:p>
     <w:p>
@@ -4606,15 +3937,7 @@
     </w:p>
     <w:p>
       <w:r>
-        <w:t xml:space="preserve">Her position is full of men, and as a girl she afraid to act </w:t>
-      </w:r>
-      <w:proofErr w:type="spellStart"/>
-      <w:r>
-        <w:t>grily</w:t>
-      </w:r>
-      <w:proofErr w:type="spellEnd"/>
-      <w:r>
-        <w:t xml:space="preserve"> in the office.</w:t>
+        <w:t>Her position is full of men, and as a girl she afraid to act grily in the office.</w:t>
       </w:r>
     </w:p>
     <w:p>
@@ -4669,21 +3992,7 @@
           <w:b/>
         </w:rPr>
         <w:lastRenderedPageBreak/>
-        <w:t xml:space="preserve">What kinds of people does the IT professional interact with? Are </w:t>
-      </w:r>
-      <w:proofErr w:type="spellStart"/>
-      <w:r>
-        <w:rPr>
-          <w:b/>
-        </w:rPr>
-        <w:t>they</w:t>
-      </w:r>
-      <w:proofErr w:type="spellEnd"/>
-      <w:r>
-        <w:rPr>
-          <w:b/>
-        </w:rPr>
-        <w:t xml:space="preserve"> other IT professionals? Clients? Investors? The general public?</w:t>
+        <w:t>What kinds of people does the IT professional interact with? Are they other IT professionals? Clients? Investors? The general public?</w:t>
       </w:r>
     </w:p>
     <w:p>
@@ -4740,15 +4049,7 @@
         <w:t>is</w:t>
       </w:r>
       <w:r>
-        <w:t xml:space="preserve"> going to happen and </w:t>
-      </w:r>
-      <w:proofErr w:type="spellStart"/>
-      <w:r>
-        <w:t>everyday</w:t>
-      </w:r>
-      <w:proofErr w:type="spellEnd"/>
-      <w:r>
-        <w:t xml:space="preserve"> is different.</w:t>
+        <w:t xml:space="preserve"> going to happen and everyday is different.</w:t>
       </w:r>
     </w:p>
     <w:p>
@@ -4887,21 +4188,7 @@
         <w:rPr>
           <w:rFonts w:hint="eastAsia"/>
         </w:rPr>
-        <w:t xml:space="preserve"> </w:t>
-      </w:r>
-      <w:proofErr w:type="spellStart"/>
-      <w:r>
-        <w:rPr>
-          <w:rFonts w:hint="eastAsia"/>
-        </w:rPr>
-        <w:t>Blockchain</w:t>
-      </w:r>
-      <w:proofErr w:type="spellEnd"/>
-      <w:r>
-        <w:rPr>
-          <w:rFonts w:hint="eastAsia"/>
-        </w:rPr>
-        <w:t xml:space="preserve"> and cryptocurrencies</w:t>
+        <w:t xml:space="preserve"> Blockchain and cryptocurrencies</w:t>
       </w:r>
     </w:p>
     <w:p>
@@ -5011,210 +4298,318 @@
         <w:rPr>
           <w:rFonts w:hint="eastAsia"/>
         </w:rPr>
-        <w:t xml:space="preserve"> Raspberry </w:t>
-      </w:r>
-      <w:proofErr w:type="spellStart"/>
+        <w:t xml:space="preserve"> Raspberry Pis, Arduinos, Makey Makeys and other small computing devices</w:t>
+      </w:r>
+    </w:p>
+    <w:p>
+      <w:r>
+        <w:lastRenderedPageBreak/>
+        <w:t>Some starting points and other information will be made available on Canvas. For each of the areas covered, you should report on theollowing.</w:t>
+      </w:r>
+    </w:p>
+    <w:p>
+      <w:r>
+        <w:t>Clouds, services, servers</w:t>
+      </w:r>
+    </w:p>
+    <w:p>
+      <w:bookmarkStart w:id="5" w:name="_GoBack"/>
+      <w:bookmarkEnd w:id="5"/>
       <w:r>
         <w:rPr>
           <w:rFonts w:hint="eastAsia"/>
         </w:rPr>
-        <w:t>Pis</w:t>
-      </w:r>
-      <w:proofErr w:type="spellEnd"/>
+        <w:t>Cybersecurity</w:t>
+      </w:r>
+    </w:p>
+    <w:p>
       <w:r>
         <w:rPr>
           <w:rFonts w:hint="eastAsia"/>
         </w:rPr>
-        <w:t xml:space="preserve">, Arduinos, </w:t>
-      </w:r>
-      <w:proofErr w:type="spellStart"/>
+        <w:t>Blockchain and cryptocurrencies</w:t>
+      </w:r>
+    </w:p>
+    <w:p>
+      <w:r>
+        <w:t>Natural Language processing and chatterbots</w:t>
+      </w:r>
+    </w:p>
+    <w:p>
+      <w:pPr>
+        <w:jc w:val="both"/>
+      </w:pPr>
+      <w:r>
+        <w:t>As the world revolves more and more around the internet and information technology, there plenty of sectors and parts of the internet which is being further developed. Information Technology generally would mean the use of any computers, storage, networks and other physical devices, infrastructure and processes to create, process, store, secure and exchanging in all forms of data. Generally and typically, Information Technology is the use of context in enterprise operations as opposed to personal or entertainment technologies. As Information technology develops and to further advance, plenty of sectors are being categorized and plenty more opportunities and information are being showcased to the public. The 4 developments in the information technology sector that i will talk about is the clouds, services and servers, cyber-security, blockchain and cryptocurrencies and natural language processing and chatterbots.</w:t>
+      </w:r>
+    </w:p>
+    <w:p/>
+    <w:p>
+      <w:pPr>
+        <w:rPr>
+          <w:b/>
+        </w:rPr>
+      </w:pPr>
+      <w:r>
+        <w:rPr>
+          <w:b/>
+        </w:rPr>
+        <w:t>Clouds, services and servers</w:t>
+      </w:r>
+    </w:p>
+    <w:p>
+      <w:pPr>
+        <w:jc w:val="both"/>
+      </w:pPr>
+      <w:r>
+        <w:t xml:space="preserve">Cloud computing is the general idea of storing information and accessing data through the world wide web in comparison to your system’s computer hard drive. The term “cloud” is generally a metaphor for the term internet, but it is used to widely that it became a term for this particular service. The history of cloud computing derives from the days where plenty of information technology development ideas were drawn and presented in the form of flowcharts. The infrastructure of a cloud would be represented by a big, fluffy and puffy form which was shaped like a cloud. This was how the term cloud was formed and since then, everyone was using the term cloud as a representation of information being stored in the servers and hubs. The significant difference between a local storage and a cloud storage is technically, when you store information in a local storage, the information would be stored in the hard drive of the computer while when you store in the cloud servers, the information would be stored in the servers and users would be able to retrieve the information anytime they have access to the internet and the storage servers. This would also bring much convenience to the users as they would be able to not only retrieve data anywhere anytime, but they would also be able to retrieve them in an easier manner while the device would be able to sync their data automatically by itself through the system settings. </w:t>
+      </w:r>
+    </w:p>
+    <w:p>
+      <w:pPr>
+        <w:jc w:val="both"/>
+      </w:pPr>
+    </w:p>
+    <w:p>
+      <w:pPr>
+        <w:jc w:val="both"/>
+        <w:rPr>
+          <w:lang w:val="en-AU"/>
+        </w:rPr>
+      </w:pPr>
+      <w:r>
+        <w:t>The concept of a cloud is very simple, it is simply not having a dedicated network attached storage ( NAS ) or server in residence. Albeit being able to remotely access the cloud, the concept of using it in a home premise or office settings doesn’t necessarily mean that you’re optimizing the cloud storage, But through the synchronization of the system, they would be able to optimize the usage of cloud through arrangement and the placement of the data in a better manner that saves much more space optimizing the cloud to its full potential. There are several advantages and disadvantages through the usage of cloud computing. The first advantage that would be mentioned is the benefit of cost saving, the advantage of being able to save cost is probably the most significant benefit amongst all the others. As for the use of cloud computing, users would not only be able to save cost from purchasing storages and servers, but they would also be able to save cost from purchasing equipment. This would allow corporate companies to save cost from different aspects and they wouldn’t have to worry about unnecessary cost that would affect the company. The second main advantage of cloud computing is the reliability of it. As you know, plenty of factors would occur when it comes to the use of storage in a company and most of the time it is deemed unreliable albeit spending so much money on it. With cloud computing, companies would be rest assured that there would be no problems as there would be representatives from the cloud computing companies to solve their issue incase of any problems. The third main benefit of using cloud computing is the manageability of it. With the use of cloud computing, there are plenty of fees that would also be eliminated along the process. As you use cloud computing as a service provider, maintenance fee and resource fee would not be required as your service provider would already be covering most of it, therefore it is beneficial for a company as they would also not have to spend unnecessary money on all these fees. Although there are plenty of advantages along the use of cloud computing, but there are also disadvantages along it. The first disadvantage would be downtime, although cloud computing is often deemed reliable and safe, but there are certain times where downtimes are needed for the benefit of the cloud. Therefore, a company is required to wait and they would not be able to control the downtime period. The second disadvantage of cloud computing would be security, a</w:t>
+      </w:r>
       <w:r>
         <w:rPr>
           <w:rFonts w:hint="eastAsia"/>
         </w:rPr>
-        <w:t>Makey</w:t>
-      </w:r>
-      <w:proofErr w:type="spellEnd"/>
+        <w:t>lthoug</w:t>
+      </w:r>
+      <w:r>
+        <w:rPr>
+          <w:lang w:val="en-AU"/>
+        </w:rPr>
+        <w:t xml:space="preserve">h cloud computing service providers would often implement the best security software to protect their consumers from breach of data, but there is always a risk when consumers provide their service providers with their data. Therefore it is not always safe albeit saving a lot of problems. </w:t>
+      </w:r>
+    </w:p>
+    <w:p>
+      <w:pPr>
+        <w:jc w:val="both"/>
+        <w:rPr>
+          <w:lang w:val="en-AU"/>
+        </w:rPr>
+      </w:pPr>
+      <w:r>
+        <w:rPr>
+          <w:lang w:val="en-AU"/>
+        </w:rPr>
+        <w:t>As cloud computing progress and to continue to replace external storage devices, it is no doubt that consumers would convert to using cloud computing sooner or later. Therefore in the near future, plenty of consumers would convert and to use cloud computing as it is not only convenient, but is it also reliable and it saves plenty of work, effort and time through the use of it. Therefore in conclusion, the development and the innovation of cloud computing is a major advantage in the IT industry and it would definitely help the industry in plenty of aspects.</w:t>
+      </w:r>
+    </w:p>
+    <w:p>
+      <w:pPr>
+        <w:rPr>
+          <w:lang w:val="en-AU"/>
+        </w:rPr>
+      </w:pPr>
+    </w:p>
+    <w:p>
+      <w:pPr>
+        <w:rPr>
+          <w:b/>
+          <w:lang w:val="en-AU"/>
+        </w:rPr>
+      </w:pPr>
+      <w:r>
+        <w:rPr>
+          <w:b/>
+          <w:lang w:val="en-AU"/>
+        </w:rPr>
+        <w:t>Cybersecurity</w:t>
+      </w:r>
+    </w:p>
+    <w:p>
+      <w:pPr>
+        <w:jc w:val="both"/>
+        <w:rPr>
+          <w:lang w:val="en-AU"/>
+        </w:rPr>
+      </w:pPr>
+      <w:r>
+        <w:rPr>
+          <w:lang w:val="en-AU"/>
+        </w:rPr>
+        <w:t xml:space="preserve">Cybersecurity is the general idea of having to protect the software systems ,networks and programs from digital attacks. The purpose and the goals of these attacks are usually aimed to destroy, manipulate or to change sensitive information in the system. This would allow the invader to be able to gain access to the information in the system and to allow them to extort money from the users or to interrupt normal ongoing business in the organisation. Cybersecurity works in a form where it contains multiple layers of protection spreading across computers, networks, programs or data that one intends to keep safe. A successful cybersecurity data approach would contain all of the above. In a widespread organisation, the people, processes and technology are the ones that complements each other to create an effective defense from cyber attacks. </w:t>
+      </w:r>
+    </w:p>
+    <w:p>
+      <w:pPr>
+        <w:jc w:val="both"/>
+        <w:rPr>
+          <w:lang w:val="en-AU"/>
+        </w:rPr>
+      </w:pPr>
+      <w:r>
+        <w:rPr>
+          <w:lang w:val="en-AU"/>
+        </w:rPr>
+        <w:t>There are several types of cybersecurity threats when it comes to the potential breach of cybersecurity. The few most common cybersecurity threats would be ransomware, malware, social engineering and phishing. The first common threat would be ransomware, ransomware is typically a type of malicious software where it is often designed to extort money by blocking the user in gaining access to important files or system in the computer system until the ransom is paid. Hackers would often times lock the computer through a special code and the user is required to pay the hacker a certain amount otherwise the whole computer system would often be wiped out. Often times, user would be forced to pay in order for their files and this is why it is always recommended to back up the system or to back up important files into clouds or external hard drives. Sometimes when even the user has paid the ransom, it is not guaranteed that the files would be recovered or the system restored. It often times would depend on the hacker itself. The second common threat that often occurs would be the malware threats, malware is a type of software that is specifically designed to gain unauthorised access towards user or to allow hackers to be able to gain access to cause damage to a computer. This would often times lead to a breach in data allowing the hacker to gain access to the users computer, the user would then be vulnerable to other hackers as there is already a trace there. The third most common threat in the cybersecurity would be social engineering. Social engineering is often a tactic that would allow hackers into tracking you into user to reveal their sensitive information. They would often times be able to hack you and to obtain monetary payment or to gain access to your confidential data. Social engineering could also be combined with any other threats into making it more invulnerable. The final and most common threat lastly would be phishing. Phishing is the practice of creating and sending fake messages making users into believing that they are the actual user. This would often times be used to obtain sensitive data, passwords and credit card information. It is the most common threat amongst all the others. Albeit this is very common and plenty of people know about it, plenty of users are still often tricked on a daily basis by this threat.</w:t>
+      </w:r>
+    </w:p>
+    <w:p>
+      <w:pPr>
+        <w:jc w:val="both"/>
+        <w:rPr>
+          <w:lang w:val="en-AU"/>
+        </w:rPr>
+      </w:pPr>
+      <w:r>
+        <w:rPr>
+          <w:lang w:val="en-AU"/>
+        </w:rPr>
+        <w:lastRenderedPageBreak/>
+        <w:t>Cybersecurity is a major thing in the Information Technology community and as technology advances, cybersecurity is more required in certain aspects of it. As the world revolves more and more around digitals and gadgets, plenty of sensitive information and personal information are inserted into digital devices, therefore having the knowledge of cybersecurity is rather important and is highly encouraged to everyone.</w:t>
+      </w:r>
+    </w:p>
+    <w:p>
+      <w:pPr>
+        <w:rPr>
+          <w:lang w:val="en-AU"/>
+        </w:rPr>
+      </w:pPr>
+    </w:p>
+    <w:p>
+      <w:pPr>
+        <w:rPr>
+          <w:b/>
+          <w:lang w:val="en-AU"/>
+        </w:rPr>
+      </w:pPr>
+      <w:r>
+        <w:rPr>
+          <w:b/>
+          <w:lang w:val="en-AU"/>
+        </w:rPr>
+        <w:t>Blockchain and Cryptocurrencies</w:t>
+      </w:r>
+    </w:p>
+    <w:p>
+      <w:pPr>
+        <w:jc w:val="both"/>
+        <w:rPr>
+          <w:lang w:val="en-AU"/>
+        </w:rPr>
+      </w:pPr>
+      <w:r>
+        <w:rPr>
+          <w:lang w:val="en-AU"/>
+        </w:rPr>
+        <w:t>Blockchain is the general idea of having a digitized, decentralised, public ledge to all cryptocurrency transactions. Blockchains are often and still constantly growing as blocks, blocks are commonly known as the most recent transactions. Blocks are constantly recorded and added in a proper orders, this allows market participants to keep track of their blockchain transactions without central recordkeeping. Each node in a computer that is connected to the network would always get a copy of the blockchain, which is then downloaded automatically into the computer alongside the network. Blockchains are originally developed as the accounting method to partner alongside the virtual currency Bitcoin. The concept which Bitcoin uses would be commonly known as the distributed ledger technology ( DLT ), and it is commonly appearing in a variety of commercial applications today. Currently in the blockchain technology and community, blockchains nowadays are primarily used to verify transactions amongst all digital currencies. Doing so, through the process of verifying transactions, this would allow the system to create a record that cannot be changed. The process of verifying transactions and storing of records are often verified by the community instead of a single authority.</w:t>
+      </w:r>
+    </w:p>
+    <w:p>
+      <w:pPr>
+        <w:jc w:val="both"/>
+        <w:rPr>
+          <w:lang w:val="en-AU"/>
+        </w:rPr>
+      </w:pPr>
+      <w:r>
+        <w:rPr>
+          <w:lang w:val="en-AU"/>
+        </w:rPr>
+        <w:t xml:space="preserve">The main blockchain nowadays would often times be Bitcoin, it is the main technological innovation and it has been the head of all blockchains ever since. Bitcoin is created through the process of mining data and it isn’t regulated by a singular authority. Users would be able to dictate and validate transactions when one another pays for good and services, eliminating the need for a third-party to process and store payments. The transaction would then be converted into blocks and then it would be recorded into the blockchains. This is the simple concept on how bitcoins work and how they function. The whole drive for bitcoin is also due to the simple fact where it is attracted by the idea of eliminated a third-party middleman in the transaction allowing users to be able to directly pay to the party that they are purchasing from. </w:t>
+      </w:r>
+    </w:p>
+    <w:p>
+      <w:pPr>
+        <w:jc w:val="both"/>
+        <w:rPr>
+          <w:lang w:val="en-AU"/>
+        </w:rPr>
+      </w:pPr>
+      <w:r>
+        <w:rPr>
+          <w:lang w:val="en-AU"/>
+        </w:rPr>
+        <w:t>The concept of blockchains are very innovative and as technology advances in the digital world today, plenty of more blockchains are being developed and produced and ever since then, the prices of each of them are skyrocketing. Each blockchain produced are at a different level and each has their unique hash key to it. As technology advances today, a digital currency is much needed in the process of purchasing and it truly would change the world of transactions if it is more commonly used amongst more parties.</w:t>
+      </w:r>
+    </w:p>
+    <w:p>
+      <w:pPr>
+        <w:rPr>
+          <w:lang w:val="en-AU"/>
+        </w:rPr>
+      </w:pPr>
+    </w:p>
+    <w:p>
+      <w:pPr>
+        <w:rPr>
+          <w:b/>
+        </w:rPr>
+      </w:pPr>
       <w:r>
         <w:rPr>
           <w:rFonts w:hint="eastAsia"/>
-        </w:rPr>
-        <w:t xml:space="preserve"> </w:t>
-      </w:r>
-      <w:proofErr w:type="spellStart"/>
-      <w:r>
-        <w:rPr>
-          <w:rFonts w:hint="eastAsia"/>
-        </w:rPr>
-        <w:t>Makeys</w:t>
-      </w:r>
-      <w:proofErr w:type="spellEnd"/>
-      <w:r>
-        <w:rPr>
-          <w:rFonts w:hint="eastAsia"/>
-        </w:rPr>
-        <w:t xml:space="preserve"> and other small computing devices</w:t>
-      </w:r>
-    </w:p>
-    <w:p>
-      <w:r>
-        <w:lastRenderedPageBreak/>
-        <w:t xml:space="preserve">Some starting points and other information will be made available on Canvas. For each of the areas covered, you should report on </w:t>
-      </w:r>
-      <w:proofErr w:type="spellStart"/>
-      <w:r>
-        <w:t>theollowing</w:t>
-      </w:r>
-      <w:proofErr w:type="spellEnd"/>
-      <w:r>
-        <w:t>.</w:t>
-      </w:r>
-    </w:p>
-    <w:p>
-      <w:r>
-        <w:t xml:space="preserve">What does it do? (600 words) </w:t>
-      </w:r>
-      <w:r>
-        <w:rPr>
-          <w:rFonts w:ascii="Times New Roman" w:hAnsi="Times New Roman" w:cs="Times New Roman"/>
-        </w:rPr>
-        <w:t>​</w:t>
-      </w:r>
-      <w:r>
-        <w:t>What is the state of the art of this new technology? What can be done now? What is likely to be able to do be done soon (say in the next 3 years)? What technological or other developments make this possible?</w:t>
-      </w:r>
-    </w:p>
-    <w:p>
-      <w:r>
-        <w:t xml:space="preserve">What is the likely impact? (300 words) </w:t>
-      </w:r>
-      <w:r>
-        <w:rPr>
-          <w:rFonts w:ascii="Times New Roman" w:hAnsi="Times New Roman" w:cs="Times New Roman"/>
-        </w:rPr>
-        <w:t>​</w:t>
-      </w:r>
-      <w:r>
-        <w:t>What is the potential impact of this development? What is likely to change? Which people will be most affected and how? Will this create, replace or make redundant any current jobs or technologies?</w:t>
-      </w:r>
-    </w:p>
-    <w:p>
-      <w:r>
-        <w:t xml:space="preserve">How will this affect you? (300 words) </w:t>
-      </w:r>
-      <w:r>
-        <w:rPr>
-          <w:rFonts w:ascii="Times New Roman" w:hAnsi="Times New Roman" w:cs="Times New Roman"/>
-        </w:rPr>
-        <w:t>​</w:t>
-      </w:r>
-      <w:r>
-        <w:t>In your daily life, how will this affect you? What will be different for you? How might this affect</w:t>
-      </w:r>
-      <w:r>
-        <w:t>s</w:t>
-      </w:r>
-      <w:r>
-        <w:t xml:space="preserve"> members of your family or your friends?</w:t>
-      </w:r>
-    </w:p>
-    <w:p/>
-    <w:p>
-      <w:r>
-        <w:t>Clouds, services, servers</w:t>
-      </w:r>
-    </w:p>
-    <w:p>
-      <w:r>
-        <w:rPr>
-          <w:rFonts w:hint="eastAsia"/>
-        </w:rPr>
-        <w:t xml:space="preserve"> Cybersecurity</w:t>
-      </w:r>
-    </w:p>
-    <w:p>
-      <w:proofErr w:type="spellStart"/>
-      <w:r>
-        <w:rPr>
-          <w:rFonts w:hint="eastAsia"/>
-        </w:rPr>
-        <w:t>Blockchain</w:t>
-      </w:r>
-      <w:proofErr w:type="spellEnd"/>
-      <w:r>
-        <w:rPr>
-          <w:rFonts w:hint="eastAsia"/>
-        </w:rPr>
-        <w:t xml:space="preserve"> and cryptocurrencies</w:t>
-      </w:r>
-    </w:p>
-    <w:p>
-      <w:r>
+          <w:b/>
+        </w:rPr>
         <w:t>Natural Language processing and chatterbots</w:t>
       </w:r>
     </w:p>
     <w:p>
       <w:pPr>
         <w:jc w:val="both"/>
-      </w:pPr>
-      <w:r>
-        <w:t xml:space="preserve">As the world revolves more and more around the internet and information technology, there plenty of sectors and parts of the internet which is being further developed. Information Technology generally would mean the use of any computers, storage, networks and other physical devices, infrastructure and processes to create, process, store, secure and exchanging in all forms of data. </w:t>
-      </w:r>
-      <w:proofErr w:type="gramStart"/>
-      <w:r>
-        <w:t>Generally</w:t>
-      </w:r>
-      <w:proofErr w:type="gramEnd"/>
-      <w:r>
-        <w:t xml:space="preserve"> and typically, Information Technology is the use of context in enterprise operations as opposed to personal or entertainment technologies. As Information technology develops and to further advance, plenty of sectors are being categorized and plenty more opportunities and information are being showcased to the public. The 4 developments in the information technology sector that </w:t>
-      </w:r>
-      <w:proofErr w:type="spellStart"/>
-      <w:r>
-        <w:t>i</w:t>
-      </w:r>
-      <w:proofErr w:type="spellEnd"/>
-      <w:r>
-        <w:t xml:space="preserve"> will talk about is the clouds, services and servers, cyber-security, </w:t>
-      </w:r>
-      <w:proofErr w:type="spellStart"/>
-      <w:r>
-        <w:t>blockchain</w:t>
-      </w:r>
-      <w:proofErr w:type="spellEnd"/>
-      <w:r>
-        <w:t xml:space="preserve"> and cryptocurrencies and natural language processing and chatterbots.</w:t>
-      </w:r>
-    </w:p>
-    <w:p/>
-    <w:p>
-      <w:pPr>
-        <w:rPr>
-          <w:b/>
-        </w:rPr>
-      </w:pPr>
-      <w:r>
-        <w:rPr>
-          <w:b/>
-        </w:rPr>
-        <w:t>Clouds, services and servers</w:t>
+        <w:rPr>
+          <w:lang w:val="en-AU"/>
+        </w:rPr>
+      </w:pPr>
+      <w:r>
+        <w:rPr>
+          <w:lang w:val="en-AU"/>
+        </w:rPr>
+        <w:t>A Chatterbot, which is also commonly known as chatbot, talkbot, interactive agent is the general idea of having a computer program or an artificial intelligence to conduct a simple constructed conversation via auditory or textual methods with a user. Such programs that has been programmed are often times used to simulate how a human would behave during a conversation and to replicate a similar feeling towards it. Chatterbots are typically used in dialog systems usually in the customer service industry or information acquisition. Some chatterbots commonly use sophisticated language processing systems but the simpler versions would commonly scan for keywords in the input, and then displaying the sequence of sentence that has been incorporated in the system.</w:t>
       </w:r>
     </w:p>
     <w:p>
       <w:pPr>
         <w:jc w:val="both"/>
-      </w:pPr>
-      <w:r>
-        <w:t xml:space="preserve">Cloud computing is the general idea of storing information and accessing data through the world wide web in comparison to your system’s computer hard drive. The term “cloud” is generally a metaphor for the term internet, but it is used to widely that it became a term for this particular service. The history of cloud computing derives from the days where plenty of information technology development ideas were drawn and presented in the form of flowcharts. The infrastructure of a cloud would be represented by a big, fluffy and puffy </w:t>
-      </w:r>
-      <w:r>
-        <w:lastRenderedPageBreak/>
-        <w:t xml:space="preserve">form which was shaped like a cloud. This was how the term cloud was formed and since then, everyone was using the term cloud as a representation of information being stored in the servers and hubs. The significant difference between a local storage and a cloud storage is technically, when you store information in a local storage, the information would be stored in the hard drive of the computer while when you store in the cloud servers, the information would be stored in the servers and users would be able to retrieve the information anytime they have access to the internet and the storage servers. This would also bring much convenience to the users as they would be able to not only retrieve data anywhere anytime, but they would also be able to retrieve them in an easier manner while the device would be able to sync their data automatically by itself through the system settings. </w:t>
+        <w:rPr>
+          <w:lang w:val="en-AU"/>
+        </w:rPr>
+      </w:pPr>
+      <w:r>
+        <w:rPr>
+          <w:lang w:val="en-AU"/>
+        </w:rPr>
+        <w:t>The original term known as “Chatterbot” has been originally originated by Michael Mauldin. Michael Mauldin is also commonly known ass the creator of the first chatterbot in 1994, the chatterbot is known as Verbot. In the times today, most chatbots that are most commonly used would be the chatterbots in google assistance, amazon alexa, facebook messenger or wechat. Chatterbots would also commonly be classified into a few categories which is the conversation commerce, analytics, communication, customer support, design, developer tools, education, entertainmen</w:t>
+      </w:r>
+      <w:r>
+        <w:rPr>
+          <w:lang w:val="en-AU"/>
+        </w:rPr>
+        <w:t>t, finance, food, games, health</w:t>
+      </w:r>
+      <w:r>
+        <w:rPr>
+          <w:lang w:val="en-AU"/>
+        </w:rPr>
+        <w:t xml:space="preserve">, VR, marketing, news, personal, productivity, shopping, social, sports and travel and utilities. </w:t>
       </w:r>
     </w:p>
     <w:p>
       <w:pPr>
         <w:jc w:val="both"/>
-      </w:pPr>
+        <w:rPr>
+          <w:lang w:val="en-AU"/>
+        </w:rPr>
+      </w:pPr>
+      <w:r>
+        <w:rPr>
+          <w:lang w:val="en-AU"/>
+        </w:rPr>
+        <w:t>In the current society that we all live in, plenty of people and consumers would already somehow heard of or have already been using chatbots for quite awhile already. Chatterbots are very interactive and in the current digital society, chatbots help out a lot in the daily basis of either work or entertainment. Everyone in all certain industries would often benefit in the concept of a chatterbot. Chatterbots are fast to reply and prompt in providing services in industries that they are specified in. Consumers would be able to get a prompt response and to be happy about it. Chatterbots are also capable to learning and implementing information into their system, they would also be able to retrieve information and provide a more human approach to consumers.</w:t>
+      </w:r>
     </w:p>
     <w:p>
       <w:pPr>
@@ -5224,781 +4619,9 @@
         </w:rPr>
       </w:pPr>
       <w:r>
-        <w:t xml:space="preserve">The concept of a cloud is very simple, it is simply not having a dedicated network attached storage </w:t>
-      </w:r>
-      <w:proofErr w:type="gramStart"/>
-      <w:r>
-        <w:t>( NAS</w:t>
-      </w:r>
-      <w:proofErr w:type="gramEnd"/>
-      <w:r>
-        <w:t xml:space="preserve"> ) or server in residence. Albeit being able to remotely access the cloud, the concept of using it in a home premise or office settings doesn’t necessarily mean that you’re optimizing the cloud storage, </w:t>
-      </w:r>
-      <w:proofErr w:type="gramStart"/>
-      <w:r>
-        <w:t>But</w:t>
-      </w:r>
-      <w:proofErr w:type="gramEnd"/>
-      <w:r>
-        <w:t xml:space="preserve"> through the synchronization of the system, they would be able to optimize the usage of cloud through arrangement and the placement of the data in a better manner that saves much more space optimizing the cloud to its full potential. There are several advantages and disadvantages through the usage of cloud computing. The first advantage that would be mentioned is the benefit of cost saving, the advantage of being able to save cost is probably the most significant benefit amongst all the others. As for the use of cloud computing, users would not only be able to save cost from purchasing storages and servers, but they would also be able to save cost from purchasing equipment. This would allow corporate companies to save cost from different aspects and they wouldn’t have to worry about unnecessary cost that would affect the company. The second main advantage of cloud computing is the reliability of it. As you know, plenty of factors would occur when it comes to the use of storage in a company and most of the time it is deemed unreliable albeit spending so much money on it. With cloud computing, companies would be rest assured that there would be no problems as there would be representatives from the cloud computing companies to solve their issue </w:t>
-      </w:r>
-      <w:proofErr w:type="spellStart"/>
-      <w:r>
-        <w:t>incase</w:t>
-      </w:r>
-      <w:proofErr w:type="spellEnd"/>
-      <w:r>
-        <w:t xml:space="preserve"> of any problems. The third main benefit of using cloud computing is the manageability of it. With the use of cloud computing, there are plenty of fees that would also be eliminated along the process. As you use cloud computing as a service provider, maintenance fee and resource fee would not be required as your service provider would already be covering most of it, therefore it is beneficial for a company as they would also not have to spend unnecessary money on all these fees. Although there are plenty of advantages along the use of cloud computing, but there are also disadvantages along it. The first disadvantage would be downtime, although cloud computing is often deemed reliable and safe, but there are certain times where downtimes are needed for the benefit of the cloud. Therefore, a company is required to wait and they would not be able to control the downtime period. The second disadvantage of cloud computing would be security, </w:t>
-      </w:r>
-      <w:proofErr w:type="spellStart"/>
-      <w:r>
-        <w:t>a</w:t>
-      </w:r>
-      <w:r>
-        <w:rPr>
-          <w:rFonts w:hint="eastAsia"/>
-        </w:rPr>
-        <w:t>lthoug</w:t>
-      </w:r>
-      <w:proofErr w:type="spellEnd"/>
-      <w:r>
         <w:rPr>
           <w:lang w:val="en-AU"/>
         </w:rPr>
-        <w:t xml:space="preserve">h cloud computing service providers would often </w:t>
-      </w:r>
-      <w:r>
-        <w:rPr>
-          <w:lang w:val="en-AU"/>
-        </w:rPr>
-        <w:lastRenderedPageBreak/>
-        <w:t xml:space="preserve">implement the best security software to protect their consumers from breach of data, but there is always a risk when consumers provide their service providers with their data. </w:t>
-      </w:r>
-      <w:proofErr w:type="gramStart"/>
-      <w:r>
-        <w:rPr>
-          <w:lang w:val="en-AU"/>
-        </w:rPr>
-        <w:t>Therefore</w:t>
-      </w:r>
-      <w:proofErr w:type="gramEnd"/>
-      <w:r>
-        <w:rPr>
-          <w:lang w:val="en-AU"/>
-        </w:rPr>
-        <w:t xml:space="preserve"> it is not always safe albeit saving a lot of problems. </w:t>
-      </w:r>
-    </w:p>
-    <w:p>
-      <w:pPr>
-        <w:jc w:val="both"/>
-        <w:rPr>
-          <w:lang w:val="en-AU"/>
-        </w:rPr>
-      </w:pPr>
-      <w:r>
-        <w:rPr>
-          <w:lang w:val="en-AU"/>
-        </w:rPr>
-        <w:t xml:space="preserve">As cloud computing progress and to continue to replace external storage devices, it is no doubt that consumers would convert to using cloud computing sooner or later. </w:t>
-      </w:r>
-      <w:proofErr w:type="gramStart"/>
-      <w:r>
-        <w:rPr>
-          <w:lang w:val="en-AU"/>
-        </w:rPr>
-        <w:t>Therefore</w:t>
-      </w:r>
-      <w:proofErr w:type="gramEnd"/>
-      <w:r>
-        <w:rPr>
-          <w:lang w:val="en-AU"/>
-        </w:rPr>
-        <w:t xml:space="preserve"> in the near future, plenty of consumers would convert and to use cloud computing as it is not only convenient, but is it also reliable and it saves plenty of work, effort and time through the use of it. </w:t>
-      </w:r>
-      <w:proofErr w:type="gramStart"/>
-      <w:r>
-        <w:rPr>
-          <w:lang w:val="en-AU"/>
-        </w:rPr>
-        <w:t>Therefore</w:t>
-      </w:r>
-      <w:proofErr w:type="gramEnd"/>
-      <w:r>
-        <w:rPr>
-          <w:lang w:val="en-AU"/>
-        </w:rPr>
-        <w:t xml:space="preserve"> in conclusion, the development and the innovation of cloud computing is a major advantage in the IT industry and it would definitely help the industry in plenty of aspects.</w:t>
-      </w:r>
-    </w:p>
-    <w:p>
-      <w:pPr>
-        <w:rPr>
-          <w:lang w:val="en-AU"/>
-        </w:rPr>
-      </w:pPr>
-    </w:p>
-    <w:p>
-      <w:pPr>
-        <w:rPr>
-          <w:b/>
-          <w:lang w:val="en-AU"/>
-        </w:rPr>
-      </w:pPr>
-      <w:r>
-        <w:rPr>
-          <w:b/>
-          <w:lang w:val="en-AU"/>
-        </w:rPr>
-        <w:t>Cybersecurity</w:t>
-      </w:r>
-    </w:p>
-    <w:p>
-      <w:pPr>
-        <w:jc w:val="both"/>
-        <w:rPr>
-          <w:lang w:val="en-AU"/>
-        </w:rPr>
-      </w:pPr>
-      <w:r>
-        <w:rPr>
-          <w:lang w:val="en-AU"/>
-        </w:rPr>
-        <w:t xml:space="preserve">Cybersecurity is the general idea of having to protect the software </w:t>
-      </w:r>
-      <w:proofErr w:type="gramStart"/>
-      <w:r>
-        <w:rPr>
-          <w:lang w:val="en-AU"/>
-        </w:rPr>
-        <w:t>systems ,networks</w:t>
-      </w:r>
-      <w:proofErr w:type="gramEnd"/>
-      <w:r>
-        <w:rPr>
-          <w:lang w:val="en-AU"/>
-        </w:rPr>
-        <w:t xml:space="preserve"> and programs from digital attacks. The purpose and the goals of these attacks are usually aimed to destroy, manipulate or to change sensitive information in the system. This would allow the invader to be able to gain access to the information in the system and to allow them to extort money from the users or to interrupt normal ongoing business in the organisation. Cybersecurity works in a form where it contains multiple layers of protection spreading across computers, networks, programs or data that one intends to keep safe. A successful cybersecurity data approach would contain all of the above. In a widespread organisation, the people, processes and technology are the ones that complements each other to create an effective </w:t>
-      </w:r>
-      <w:proofErr w:type="spellStart"/>
-      <w:r>
-        <w:rPr>
-          <w:lang w:val="en-AU"/>
-        </w:rPr>
-        <w:t>defense</w:t>
-      </w:r>
-      <w:proofErr w:type="spellEnd"/>
-      <w:r>
-        <w:rPr>
-          <w:lang w:val="en-AU"/>
-        </w:rPr>
-        <w:t xml:space="preserve"> from </w:t>
-      </w:r>
-      <w:proofErr w:type="spellStart"/>
-      <w:r>
-        <w:rPr>
-          <w:lang w:val="en-AU"/>
-        </w:rPr>
-        <w:t>cyber attacks</w:t>
-      </w:r>
-      <w:proofErr w:type="spellEnd"/>
-      <w:r>
-        <w:rPr>
-          <w:lang w:val="en-AU"/>
-        </w:rPr>
-        <w:t xml:space="preserve">. </w:t>
-      </w:r>
-    </w:p>
-    <w:p>
-      <w:pPr>
-        <w:jc w:val="both"/>
-        <w:rPr>
-          <w:lang w:val="en-AU"/>
-        </w:rPr>
-      </w:pPr>
-      <w:r>
-        <w:rPr>
-          <w:lang w:val="en-AU"/>
-        </w:rPr>
-        <w:t xml:space="preserve">There are several types of cybersecurity threats when it comes to the potential breach of cybersecurity. The few most common cybersecurity threats would be ransomware, malware, social engineering and phishing. The first common threat would be </w:t>
-      </w:r>
-      <w:proofErr w:type="gramStart"/>
-      <w:r>
-        <w:rPr>
-          <w:lang w:val="en-AU"/>
-        </w:rPr>
-        <w:t>ransomware,</w:t>
-      </w:r>
-      <w:proofErr w:type="gramEnd"/>
-      <w:r>
-        <w:rPr>
-          <w:lang w:val="en-AU"/>
-        </w:rPr>
-        <w:t xml:space="preserve"> ransomware is typically a type of malicious software where it is often designed to extort money by blocking the user in gaining access to important files or system in the computer system until the ransom is paid. Hackers would often times lock the computer through a special code and the user is required to pay the hacker a certain amount otherwise the whole computer system would often be wiped out. Often times, user would be forced to pay in order for their files and this is why it is always recommended to back up the system or to back up important files into clouds or external hard drives. Sometimes when even the user has paid the ransom, it is not guaranteed that the files would be recovered or the system restored. It often times would depend on the hacker itself. The second common threat that often occurs would be the malware threats, malware is a type of software that is specifically designed to gain unauthorised access towards user or to allow hackers to be able to gain access to cause damage to a computer. This would often times lead to a breach in data allowing the hacker to gain access to the </w:t>
-      </w:r>
-      <w:proofErr w:type="spellStart"/>
-      <w:proofErr w:type="gramStart"/>
-      <w:r>
-        <w:rPr>
-          <w:lang w:val="en-AU"/>
-        </w:rPr>
-        <w:t>users</w:t>
-      </w:r>
-      <w:proofErr w:type="spellEnd"/>
-      <w:proofErr w:type="gramEnd"/>
-      <w:r>
-        <w:rPr>
-          <w:lang w:val="en-AU"/>
-        </w:rPr>
-        <w:t xml:space="preserve"> computer, the user would then be vulnerable to other hackers as there is already a trace there. The third most common threat in the </w:t>
-      </w:r>
-      <w:r>
-        <w:rPr>
-          <w:lang w:val="en-AU"/>
-        </w:rPr>
-        <w:lastRenderedPageBreak/>
-        <w:t>cybersecurity would be social engineering. Social engineering is often a tactic that would allow hackers into tracking you into user to reveal their sensitive information. They would often times be able to hack you and to obtain monetary payment or to gain access to your confidential data. Social engineering could also be combined with any other threats into making it more invulnerable. The final and most common threat lastly would be phishing. Phishing is the practice of creating and sending fake messages making users into believing that they are the actual user. This would often times be used to obtain sensitive data, passwords and credit card information. It is the most common threat amongst all the others. Albeit this is very common and plenty of people know about it, plenty of users are still often tricked on a daily basis by this threat.</w:t>
-      </w:r>
-    </w:p>
-    <w:p>
-      <w:pPr>
-        <w:jc w:val="both"/>
-        <w:rPr>
-          <w:lang w:val="en-AU"/>
-        </w:rPr>
-      </w:pPr>
-      <w:r>
-        <w:rPr>
-          <w:lang w:val="en-AU"/>
-        </w:rPr>
-        <w:t>Cybersecurity is a major thing in the Information Technology community and as technology advances, cybersecurity is more required in certain aspects of it. As the world revolves more and more around digitals and gadgets, plenty of sensitive information and personal information are inserted into digital devices, therefore having the knowledge of cybersecurity is rather important and is highly encouraged to everyone.</w:t>
-      </w:r>
-    </w:p>
-    <w:p>
-      <w:pPr>
-        <w:rPr>
-          <w:lang w:val="en-AU"/>
-        </w:rPr>
-      </w:pPr>
-    </w:p>
-    <w:p>
-      <w:pPr>
-        <w:rPr>
-          <w:b/>
-          <w:lang w:val="en-AU"/>
-        </w:rPr>
-      </w:pPr>
-      <w:proofErr w:type="spellStart"/>
-      <w:r>
-        <w:rPr>
-          <w:b/>
-          <w:lang w:val="en-AU"/>
-        </w:rPr>
-        <w:t>Blockchain</w:t>
-      </w:r>
-      <w:proofErr w:type="spellEnd"/>
-      <w:r>
-        <w:rPr>
-          <w:b/>
-          <w:lang w:val="en-AU"/>
-        </w:rPr>
-        <w:t xml:space="preserve"> and Cryptocurrencies</w:t>
-      </w:r>
-    </w:p>
-    <w:p>
-      <w:pPr>
-        <w:jc w:val="both"/>
-        <w:rPr>
-          <w:lang w:val="en-AU"/>
-        </w:rPr>
-      </w:pPr>
-      <w:proofErr w:type="spellStart"/>
-      <w:r>
-        <w:rPr>
-          <w:lang w:val="en-AU"/>
-        </w:rPr>
-        <w:t>Blockchain</w:t>
-      </w:r>
-      <w:proofErr w:type="spellEnd"/>
-      <w:r>
-        <w:rPr>
-          <w:lang w:val="en-AU"/>
-        </w:rPr>
-        <w:t xml:space="preserve"> is the general idea of having a digitized, decentralised, public ledge to all cryptocurrency transactions. </w:t>
-      </w:r>
-      <w:proofErr w:type="spellStart"/>
-      <w:r>
-        <w:rPr>
-          <w:lang w:val="en-AU"/>
-        </w:rPr>
-        <w:t>Blockchains</w:t>
-      </w:r>
-      <w:proofErr w:type="spellEnd"/>
-      <w:r>
-        <w:rPr>
-          <w:lang w:val="en-AU"/>
-        </w:rPr>
-        <w:t xml:space="preserve"> are often and still constantly growing as blocks, blocks are commonly known as the most recent transactions. Blocks are constantly recorded and added in a proper </w:t>
-      </w:r>
-      <w:proofErr w:type="gramStart"/>
-      <w:r>
-        <w:rPr>
-          <w:lang w:val="en-AU"/>
-        </w:rPr>
-        <w:t>orders</w:t>
-      </w:r>
-      <w:proofErr w:type="gramEnd"/>
-      <w:r>
-        <w:rPr>
-          <w:lang w:val="en-AU"/>
-        </w:rPr>
-        <w:t xml:space="preserve">, this allows market participants to keep track of their </w:t>
-      </w:r>
-      <w:proofErr w:type="spellStart"/>
-      <w:r>
-        <w:rPr>
-          <w:lang w:val="en-AU"/>
-        </w:rPr>
-        <w:t>blockchain</w:t>
-      </w:r>
-      <w:proofErr w:type="spellEnd"/>
-      <w:r>
-        <w:rPr>
-          <w:lang w:val="en-AU"/>
-        </w:rPr>
-        <w:t xml:space="preserve"> transactions without central recordkeeping. Each node in a computer that is connected to the network would always get a copy of the </w:t>
-      </w:r>
-      <w:proofErr w:type="spellStart"/>
-      <w:r>
-        <w:rPr>
-          <w:lang w:val="en-AU"/>
-        </w:rPr>
-        <w:t>blockchain</w:t>
-      </w:r>
-      <w:proofErr w:type="spellEnd"/>
-      <w:r>
-        <w:rPr>
-          <w:lang w:val="en-AU"/>
-        </w:rPr>
-        <w:t xml:space="preserve">, which is then downloaded automatically into the computer alongside the network. </w:t>
-      </w:r>
-      <w:proofErr w:type="spellStart"/>
-      <w:r>
-        <w:rPr>
-          <w:lang w:val="en-AU"/>
-        </w:rPr>
-        <w:t>Blockchains</w:t>
-      </w:r>
-      <w:proofErr w:type="spellEnd"/>
-      <w:r>
-        <w:rPr>
-          <w:lang w:val="en-AU"/>
-        </w:rPr>
-        <w:t xml:space="preserve"> are originally developed as the accounting method to partner alongside the virtual currency Bitcoin. The concept which Bitcoin uses would be commonly known as the distributed ledger technology </w:t>
-      </w:r>
-      <w:proofErr w:type="gramStart"/>
-      <w:r>
-        <w:rPr>
-          <w:lang w:val="en-AU"/>
-        </w:rPr>
-        <w:t>( DLT</w:t>
-      </w:r>
-      <w:proofErr w:type="gramEnd"/>
-      <w:r>
-        <w:rPr>
-          <w:lang w:val="en-AU"/>
-        </w:rPr>
-        <w:t xml:space="preserve"> ), and it is commonly appearing in a variety of commercial applications today. Currently in the </w:t>
-      </w:r>
-      <w:proofErr w:type="spellStart"/>
-      <w:r>
-        <w:rPr>
-          <w:lang w:val="en-AU"/>
-        </w:rPr>
-        <w:t>blockchain</w:t>
-      </w:r>
-      <w:proofErr w:type="spellEnd"/>
-      <w:r>
-        <w:rPr>
-          <w:lang w:val="en-AU"/>
-        </w:rPr>
-        <w:t xml:space="preserve"> technology and community, </w:t>
-      </w:r>
-      <w:proofErr w:type="spellStart"/>
-      <w:r>
-        <w:rPr>
-          <w:lang w:val="en-AU"/>
-        </w:rPr>
-        <w:t>blockchains</w:t>
-      </w:r>
-      <w:proofErr w:type="spellEnd"/>
-      <w:r>
-        <w:rPr>
-          <w:lang w:val="en-AU"/>
-        </w:rPr>
-        <w:t xml:space="preserve"> nowadays are primarily used to verify transactions amongst all digital currencies. Doing so, through the process of verifying transactions, this would allow the system to create a record that cannot be changed. The process of verifying transactions and storing of records are often verified by the community instead of a single authority.</w:t>
-      </w:r>
-    </w:p>
-    <w:p>
-      <w:pPr>
-        <w:jc w:val="both"/>
-        <w:rPr>
-          <w:lang w:val="en-AU"/>
-        </w:rPr>
-      </w:pPr>
-      <w:r>
-        <w:rPr>
-          <w:lang w:val="en-AU"/>
-        </w:rPr>
-        <w:t xml:space="preserve">The main </w:t>
-      </w:r>
-      <w:proofErr w:type="spellStart"/>
-      <w:r>
-        <w:rPr>
-          <w:lang w:val="en-AU"/>
-        </w:rPr>
-        <w:t>blockchain</w:t>
-      </w:r>
-      <w:proofErr w:type="spellEnd"/>
-      <w:r>
-        <w:rPr>
-          <w:lang w:val="en-AU"/>
-        </w:rPr>
-        <w:t xml:space="preserve"> nowadays would often times be Bitcoin, it is the main technological innovation and it has been the head of all </w:t>
-      </w:r>
-      <w:proofErr w:type="spellStart"/>
-      <w:r>
-        <w:rPr>
-          <w:lang w:val="en-AU"/>
-        </w:rPr>
-        <w:t>blockchains</w:t>
-      </w:r>
-      <w:proofErr w:type="spellEnd"/>
-      <w:r>
-        <w:rPr>
-          <w:lang w:val="en-AU"/>
-        </w:rPr>
-        <w:t xml:space="preserve"> ever since. Bitcoin is created through the process of mining data and it isn’t regulated by a singular authority. Users would be able to dictate and validate transactions when one another pays for good and services, eliminating the need for a third-party to process and store payments. The transaction would then be converted into blocks and then it would be recorded into the </w:t>
-      </w:r>
-      <w:proofErr w:type="spellStart"/>
-      <w:r>
-        <w:rPr>
-          <w:lang w:val="en-AU"/>
-        </w:rPr>
-        <w:t>blockchains</w:t>
-      </w:r>
-      <w:proofErr w:type="spellEnd"/>
-      <w:r>
-        <w:rPr>
-          <w:lang w:val="en-AU"/>
-        </w:rPr>
-        <w:t xml:space="preserve">. This is the simple concept on how bitcoins work and how they function. The whole drive for bitcoin </w:t>
-      </w:r>
-      <w:r>
-        <w:rPr>
-          <w:lang w:val="en-AU"/>
-        </w:rPr>
-        <w:lastRenderedPageBreak/>
-        <w:t xml:space="preserve">is also due to the simple fact where it is attracted by the idea of eliminated a third-party middleman in the transaction allowing users to be able to directly pay to the party that they are purchasing from. </w:t>
-      </w:r>
-    </w:p>
-    <w:p>
-      <w:pPr>
-        <w:jc w:val="both"/>
-        <w:rPr>
-          <w:lang w:val="en-AU"/>
-        </w:rPr>
-      </w:pPr>
-      <w:r>
-        <w:rPr>
-          <w:lang w:val="en-AU"/>
-        </w:rPr>
-        <w:t xml:space="preserve">The concept of </w:t>
-      </w:r>
-      <w:proofErr w:type="spellStart"/>
-      <w:r>
-        <w:rPr>
-          <w:lang w:val="en-AU"/>
-        </w:rPr>
-        <w:t>blockchains</w:t>
-      </w:r>
-      <w:proofErr w:type="spellEnd"/>
-      <w:r>
-        <w:rPr>
-          <w:lang w:val="en-AU"/>
-        </w:rPr>
-        <w:t xml:space="preserve"> are very innovative and as technology advances in the digital world today, plenty of more </w:t>
-      </w:r>
-      <w:proofErr w:type="spellStart"/>
-      <w:r>
-        <w:rPr>
-          <w:lang w:val="en-AU"/>
-        </w:rPr>
-        <w:t>blockchains</w:t>
-      </w:r>
-      <w:proofErr w:type="spellEnd"/>
-      <w:r>
-        <w:rPr>
-          <w:lang w:val="en-AU"/>
-        </w:rPr>
-        <w:t xml:space="preserve"> are being developed and produced and ever since then, the prices of each of them are skyrocketing. Each </w:t>
-      </w:r>
-      <w:proofErr w:type="spellStart"/>
-      <w:r>
-        <w:rPr>
-          <w:lang w:val="en-AU"/>
-        </w:rPr>
-        <w:t>blockchain</w:t>
-      </w:r>
-      <w:proofErr w:type="spellEnd"/>
-      <w:r>
-        <w:rPr>
-          <w:lang w:val="en-AU"/>
-        </w:rPr>
-        <w:t xml:space="preserve"> produced are at a different level and each has their unique hash key to it. As technology advances today, a digital currency is much needed in the process of purchasing and it truly would change the world of transactions if it is more commonly used amongst more parties.</w:t>
-      </w:r>
-    </w:p>
-    <w:p>
-      <w:pPr>
-        <w:rPr>
-          <w:lang w:val="en-AU"/>
-        </w:rPr>
-      </w:pPr>
-    </w:p>
-    <w:p>
-      <w:pPr>
-        <w:rPr>
-          <w:b/>
-        </w:rPr>
-      </w:pPr>
-      <w:r>
-        <w:rPr>
-          <w:rFonts w:hint="eastAsia"/>
-          <w:b/>
-        </w:rPr>
-        <w:t>Natural Language processing and chatterbots</w:t>
-      </w:r>
-    </w:p>
-    <w:p>
-      <w:pPr>
-        <w:jc w:val="both"/>
-        <w:rPr>
-          <w:lang w:val="en-AU"/>
-        </w:rPr>
-      </w:pPr>
-      <w:r>
-        <w:rPr>
-          <w:lang w:val="en-AU"/>
-        </w:rPr>
-        <w:t xml:space="preserve">A Chatterbot, which is also commonly known as </w:t>
-      </w:r>
-      <w:proofErr w:type="spellStart"/>
-      <w:r>
-        <w:rPr>
-          <w:lang w:val="en-AU"/>
-        </w:rPr>
-        <w:t>chatbot</w:t>
-      </w:r>
-      <w:proofErr w:type="spellEnd"/>
-      <w:r>
-        <w:rPr>
-          <w:lang w:val="en-AU"/>
-        </w:rPr>
-        <w:t xml:space="preserve">, </w:t>
-      </w:r>
-      <w:proofErr w:type="spellStart"/>
-      <w:r>
-        <w:rPr>
-          <w:lang w:val="en-AU"/>
-        </w:rPr>
-        <w:t>talkbot</w:t>
-      </w:r>
-      <w:proofErr w:type="spellEnd"/>
-      <w:r>
-        <w:rPr>
-          <w:lang w:val="en-AU"/>
-        </w:rPr>
-        <w:t>, interactive agent is the general idea of having a computer program or an artificial intelligence to conduct a simple constructed conversation via auditory or textual methods with a user. Such programs that has been programmed are often times used to simulate how a human would behave during a conversation and to replicate a similar feeling towards it. Chatterbots are typically used in dialog systems usually in the customer service industry or information acquisition. Some chatterbots commonly use sophisticated language processing systems but the simpler versions would commonly scan for keywords in the input, and then displaying the sequence of sentence that has been incorporated in the system.</w:t>
-      </w:r>
-    </w:p>
-    <w:p>
-      <w:pPr>
-        <w:jc w:val="both"/>
-        <w:rPr>
-          <w:lang w:val="en-AU"/>
-        </w:rPr>
-      </w:pPr>
-      <w:r>
-        <w:rPr>
-          <w:lang w:val="en-AU"/>
-        </w:rPr>
-        <w:t xml:space="preserve">The original term known as “Chatterbot” has been originally originated by Michael Mauldin. Michael Mauldin is also commonly known </w:t>
-      </w:r>
-      <w:proofErr w:type="spellStart"/>
-      <w:r>
-        <w:rPr>
-          <w:lang w:val="en-AU"/>
-        </w:rPr>
-        <w:t>ass</w:t>
-      </w:r>
-      <w:proofErr w:type="spellEnd"/>
-      <w:r>
-        <w:rPr>
-          <w:lang w:val="en-AU"/>
-        </w:rPr>
-        <w:t xml:space="preserve"> the creator of the first chatterbot in 1994, the chatterbot is known as </w:t>
-      </w:r>
-      <w:proofErr w:type="spellStart"/>
-      <w:r>
-        <w:rPr>
-          <w:lang w:val="en-AU"/>
-        </w:rPr>
-        <w:t>Verbot</w:t>
-      </w:r>
-      <w:proofErr w:type="spellEnd"/>
-      <w:r>
-        <w:rPr>
-          <w:lang w:val="en-AU"/>
-        </w:rPr>
-        <w:t xml:space="preserve">. In the times today, most </w:t>
-      </w:r>
-      <w:proofErr w:type="spellStart"/>
-      <w:r>
-        <w:rPr>
-          <w:lang w:val="en-AU"/>
-        </w:rPr>
-        <w:t>chatbots</w:t>
-      </w:r>
-      <w:proofErr w:type="spellEnd"/>
-      <w:r>
-        <w:rPr>
-          <w:lang w:val="en-AU"/>
-        </w:rPr>
-        <w:t xml:space="preserve"> that are most commonly used would be the chatterbots in google assistance, amazon </w:t>
-      </w:r>
-      <w:proofErr w:type="spellStart"/>
-      <w:r>
-        <w:rPr>
-          <w:lang w:val="en-AU"/>
-        </w:rPr>
-        <w:t>alexa</w:t>
-      </w:r>
-      <w:proofErr w:type="spellEnd"/>
-      <w:r>
-        <w:rPr>
-          <w:lang w:val="en-AU"/>
-        </w:rPr>
-        <w:t xml:space="preserve">, </w:t>
-      </w:r>
-      <w:proofErr w:type="spellStart"/>
-      <w:r>
-        <w:rPr>
-          <w:lang w:val="en-AU"/>
-        </w:rPr>
-        <w:t>facebook</w:t>
-      </w:r>
-      <w:proofErr w:type="spellEnd"/>
-      <w:r>
-        <w:rPr>
-          <w:lang w:val="en-AU"/>
-        </w:rPr>
-        <w:t xml:space="preserve"> messenger or </w:t>
-      </w:r>
-      <w:proofErr w:type="spellStart"/>
-      <w:r>
-        <w:rPr>
-          <w:lang w:val="en-AU"/>
-        </w:rPr>
-        <w:t>wechat</w:t>
-      </w:r>
-      <w:proofErr w:type="spellEnd"/>
-      <w:r>
-        <w:rPr>
-          <w:lang w:val="en-AU"/>
-        </w:rPr>
-        <w:t>. Chatterbots would also commonly be classified into a few categories which is the conversation commerce, analytics, communication, customer support, design, developer tools, education, entertainmen</w:t>
-      </w:r>
-      <w:r>
-        <w:rPr>
-          <w:lang w:val="en-AU"/>
-        </w:rPr>
-        <w:t>t, finance, food, games, health</w:t>
-      </w:r>
-      <w:r>
-        <w:rPr>
-          <w:lang w:val="en-AU"/>
-        </w:rPr>
-        <w:t xml:space="preserve">, VR, marketing, news, personal, productivity, shopping, social, sports and travel and utilities. </w:t>
-      </w:r>
-    </w:p>
-    <w:p>
-      <w:pPr>
-        <w:jc w:val="both"/>
-        <w:rPr>
-          <w:lang w:val="en-AU"/>
-        </w:rPr>
-      </w:pPr>
-      <w:r>
-        <w:rPr>
-          <w:lang w:val="en-AU"/>
-        </w:rPr>
-        <w:t xml:space="preserve">In the current society that we all live in, plenty of people and consumers would already somehow heard of or have already been using </w:t>
-      </w:r>
-      <w:proofErr w:type="spellStart"/>
-      <w:r>
-        <w:rPr>
-          <w:lang w:val="en-AU"/>
-        </w:rPr>
-        <w:t>chatbots</w:t>
-      </w:r>
-      <w:proofErr w:type="spellEnd"/>
-      <w:r>
-        <w:rPr>
-          <w:lang w:val="en-AU"/>
-        </w:rPr>
-        <w:t xml:space="preserve"> for quite </w:t>
-      </w:r>
-      <w:proofErr w:type="spellStart"/>
-      <w:r>
-        <w:rPr>
-          <w:lang w:val="en-AU"/>
-        </w:rPr>
-        <w:t>awhile</w:t>
-      </w:r>
-      <w:proofErr w:type="spellEnd"/>
-      <w:r>
-        <w:rPr>
-          <w:lang w:val="en-AU"/>
-        </w:rPr>
-        <w:t xml:space="preserve"> already. Chatterbots are very interactive and in the current digital society, </w:t>
-      </w:r>
-      <w:proofErr w:type="spellStart"/>
-      <w:r>
-        <w:rPr>
-          <w:lang w:val="en-AU"/>
-        </w:rPr>
-        <w:t>chatbots</w:t>
-      </w:r>
-      <w:proofErr w:type="spellEnd"/>
-      <w:r>
-        <w:rPr>
-          <w:lang w:val="en-AU"/>
-        </w:rPr>
-        <w:t xml:space="preserve"> help out a lot in the daily basis of either work or entertainment. Everyone in all certain industries would often benefit in the concept of a chatterbot. Chatterbots are fast to reply and prompt in providing services in industries that they are specified in. Consumers would be able to get a prompt response and to be happy about it. Chatterbots are also capable to learning and implementing information into their system, they would also be able to retrieve information and provide a more human approach to consumers.</w:t>
-      </w:r>
-    </w:p>
-    <w:p>
-      <w:pPr>
-        <w:jc w:val="both"/>
-        <w:rPr>
-          <w:lang w:val="en-AU"/>
-        </w:rPr>
-      </w:pPr>
-      <w:r>
-        <w:rPr>
-          <w:lang w:val="en-AU"/>
-        </w:rPr>
-        <w:lastRenderedPageBreak/>
         <w:t>Although there are plenty of benefits towards a chatterbot, in today’s digital era, chatterbots still lack the ability to sound exactly like a human. The experience given by a chatterbot would still differ in comparison to having a conversation with a real-life person. Therefore, research and studies have proven that chatterbot might be the potential future of Artificial intelligence and communication and it holds a great future ahead of everyone in all industries.</w:t>
       </w:r>
     </w:p>
@@ -6044,7 +4667,14 @@
         <w:rPr>
           <w:lang w:val="en-AU"/>
         </w:rPr>
-        <w:t xml:space="preserve">The project idea of our group is a transport drone. At present, people's lives are very convenient because they do not need to go out for dinner and shopping. It only need to move their fingers on the mobile phone. All this is inseparable from the courier. However, Transport drones can better replace couriers to complete the job. </w:t>
+        <w:t xml:space="preserve">The project idea of our group is a transport drone. At present, people's lives are very convenient because they do not need to go out for dinner and shopping. It only need to </w:t>
+      </w:r>
+      <w:r>
+        <w:rPr>
+          <w:lang w:val="en-AU"/>
+        </w:rPr>
+        <w:lastRenderedPageBreak/>
+        <w:t xml:space="preserve">move their fingers on the mobile phone. All this is inseparable from the courier. However, Transport drones can better replace couriers to complete the job. </w:t>
       </w:r>
     </w:p>
     <w:p>
@@ -6119,14 +4749,7 @@
         <w:rPr>
           <w:lang w:val="en-AU"/>
         </w:rPr>
-        <w:t xml:space="preserve">the position of the drone is connected to the recipient's mobile phone, and the recipient can check the position of the drone at any time. When the weather changes abruptly, the drone has a sensor that senses </w:t>
-      </w:r>
-      <w:r>
-        <w:rPr>
-          <w:lang w:val="en-AU"/>
-        </w:rPr>
-        <w:lastRenderedPageBreak/>
-        <w:t>it and will return home quickly to wait for the next instruction. This prevents accidents happening. Transport drones also have many disadvantages and uncertainties. One of the downsides of transport drones is that drones cannot be delivered in bad weather. The rain in some places all the year round will seriously affect the delivery efficiency of drones. Furthermore, Transport drones are vulnerable to vandalism. If human damage occurs during the flight, it will cause pedestrians to be hurt when falling from a high altitude. In some remote areas, the benefits of express delivery may not be sufficient for the construction of drone outlets and payment of maintenance costs. Although</w:t>
+        <w:t>the position of the drone is connected to the recipient's mobile phone, and the recipient can check the position of the drone at any time. When the weather changes abruptly, the drone has a sensor that senses it and will return home quickly to wait for the next instruction. This prevents accidents happening. Transport drones also have many disadvantages and uncertainties. One of the downsides of transport drones is that drones cannot be delivered in bad weather. The rain in some places all the year round will seriously affect the delivery efficiency of drones. Furthermore, Transport drones are vulnerable to vandalism. If human damage occurs during the flight, it will cause pedestrians to be hurt when falling from a high altitude. In some remote areas, the benefits of express delivery may not be sufficient for the construction of drone outlets and payment of maintenance costs. Although</w:t>
       </w:r>
       <w:r>
         <w:rPr>
@@ -6144,6 +4767,7 @@
     </w:p>
     <w:p>
       <w:r>
+        <w:lastRenderedPageBreak/>
         <w:t>(there should be update from Bert)</w:t>
       </w:r>
     </w:p>
@@ -6157,15 +4781,7 @@
     </w:p>
     <w:p>
       <w:r>
-        <w:t xml:space="preserve">Team: </w:t>
-      </w:r>
-      <w:proofErr w:type="spellStart"/>
-      <w:r>
-        <w:t>FoxHound</w:t>
-      </w:r>
-      <w:proofErr w:type="spellEnd"/>
-      <w:r>
-        <w:t xml:space="preserve"> 4/28/2018</w:t>
+        <w:t>Team: FoxHound 4/28/2018</w:t>
       </w:r>
     </w:p>
     <w:p>
@@ -6263,25 +4879,20 @@
         <w:rPr>
           <w:b/>
         </w:rPr>
+        <w:t>Bach’s reflection:</w:t>
+      </w:r>
+    </w:p>
+    <w:p>
+      <w:pPr>
+        <w:jc w:val="both"/>
+      </w:pPr>
+      <w:r>
+        <w:tab/>
+        <w:t xml:space="preserve">First of all, I think it is a pleasure that I have a chance to work in a good group like this and I am very happy of what we have done together. I have to admit that I was the only Vietnamese in a group of Chinese but we communicate well enough to understand each other. Most of the thing went smoothly, every member in the group received the amount of work equally, and they finish their tasks successfully. However, there are some people in the group who not really know how to use Git properly, but at the end of the week before deadline the others finally help them out with this. If there is anything to be improved, I believe it is our writing skill, in academic way. We actually learn a lot of each other, such as </w:t>
+      </w:r>
+      <w:r>
         <w:lastRenderedPageBreak/>
-        <w:t>Bach’s reflection:</w:t>
-      </w:r>
-    </w:p>
-    <w:p>
-      <w:pPr>
-        <w:jc w:val="both"/>
-      </w:pPr>
-      <w:r>
-        <w:tab/>
-        <w:t xml:space="preserve">First of all, I think it is a pleasure that I have a chance to work in a good group like this and I am very happy of what we have done together. I have to admit that I was the only Vietnamese in a group of Chinese but we communicate well enough to understand each other. Most of the thing went smoothly, every member in the group received the amount of work equally, and they finish their tasks successfully. However, there are some people in the group who not really know how to use </w:t>
-      </w:r>
-      <w:proofErr w:type="spellStart"/>
-      <w:r>
-        <w:t>Git</w:t>
-      </w:r>
-      <w:proofErr w:type="spellEnd"/>
-      <w:r>
-        <w:t xml:space="preserve"> properly, but at the end of the week before deadline the others finally help them out with this. If there is anything to be improved, I believe it is our writing skill, in academic way. We actually learn a lot of each other, such as different cultures, languages, hobbies. And I was very surprised that we share a lot of things in common. I hope we can be friends and work together as a team in the future. Not but not least, with that amount of work, how we organized the work is each of the member work on specific day in a week, and at the end of the day he will push everything so the others can pull on the following day. I think it is an efficient way to finish the project.</w:t>
+        <w:t>different cultures, languages, hobbies. And I was very surprised that we share a lot of things in common. I hope we can be friends and work together as a team in the future. Not but not least, with that amount of work, how we organized the work is each of the member work on specific day in a week, and at the end of the day he will push everything so the others can pull on the following day. I think it is an efficient way to finish the project.</w:t>
       </w:r>
     </w:p>
     <w:p>
@@ -6367,13 +4978,8 @@
     <w:p/>
     <w:p>
       <w:r>
-        <w:t xml:space="preserve">I pushed what I had </w:t>
-      </w:r>
-      <w:proofErr w:type="spellStart"/>
-      <w:r>
-        <w:t>editted</w:t>
-      </w:r>
-      <w:proofErr w:type="spellEnd"/>
+        <w:t>I pushed what I had editted</w:t>
+      </w:r>
       <w:r>
         <w:t xml:space="preserve"> to GitHub</w:t>
       </w:r>
@@ -6387,7 +4993,6 @@
           <w:b/>
         </w:rPr>
       </w:pPr>
-      <w:proofErr w:type="spellStart"/>
       <w:r>
         <w:rPr>
           <w:b/>
@@ -6398,14 +5003,7 @@
         <w:rPr>
           <w:b/>
         </w:rPr>
-        <w:t>’s</w:t>
-      </w:r>
-      <w:proofErr w:type="spellEnd"/>
-      <w:r>
-        <w:rPr>
-          <w:b/>
-        </w:rPr>
-        <w:t xml:space="preserve"> Reflection:</w:t>
+        <w:t>’s Reflection:</w:t>
       </w:r>
     </w:p>
     <w:p>
@@ -6454,7 +5052,6 @@
     </w:p>
     <w:p>
       <w:r>
-        <w:lastRenderedPageBreak/>
         <w:t>GitHub commit history:</w:t>
       </w:r>
     </w:p>
@@ -6462,6 +5059,7 @@
       <w:r>
         <w:rPr>
           <w:rFonts w:hint="eastAsia"/>
+          <w:noProof/>
         </w:rPr>
         <w:drawing>
           <wp:inline distT="0" distB="0" distL="0" distR="0" wp14:anchorId="0EBF9ED4" wp14:editId="683CEAB4">
@@ -6519,6 +5117,7 @@
       <w:r>
         <w:rPr>
           <w:rFonts w:hint="eastAsia"/>
+          <w:noProof/>
         </w:rPr>
         <w:drawing>
           <wp:inline distT="0" distB="0" distL="0" distR="0" wp14:anchorId="0404E45F" wp14:editId="4AB9AFFB">
@@ -6570,7 +5169,9 @@
       <w:r>
         <w:rPr>
           <w:rFonts w:hint="eastAsia"/>
-        </w:rPr>
+          <w:noProof/>
+        </w:rPr>
+        <w:lastRenderedPageBreak/>
         <w:drawing>
           <wp:inline distT="0" distB="0" distL="0" distR="0" wp14:anchorId="50A1151C" wp14:editId="4EB3C6B6">
             <wp:extent cx="2324100" cy="447675"/>
@@ -6625,6 +5226,9 @@
     </w:p>
     <w:p>
       <w:r>
+        <w:rPr>
+          <w:noProof/>
+        </w:rPr>
         <w:drawing>
           <wp:inline distT="0" distB="0" distL="0" distR="0" wp14:anchorId="61DB1167" wp14:editId="2C377BBA">
             <wp:extent cx="2276475" cy="485775"/>
@@ -6723,7 +5327,6 @@
           <w:b/>
         </w:rPr>
       </w:pPr>
-      <w:proofErr w:type="spellStart"/>
       <w:r>
         <w:rPr>
           <w:b/>
@@ -6734,14 +5337,7 @@
         <w:rPr>
           <w:b/>
         </w:rPr>
-        <w:t>’s</w:t>
-      </w:r>
-      <w:proofErr w:type="spellEnd"/>
-      <w:r>
-        <w:rPr>
-          <w:b/>
-        </w:rPr>
-        <w:t xml:space="preserve"> Reflection:</w:t>
+        <w:t>’s Reflection:</w:t>
       </w:r>
     </w:p>
     <w:p>
@@ -6755,15 +5351,7 @@
         <w:t>.  I chose to talk about</w:t>
       </w:r>
       <w:r>
-        <w:t xml:space="preserve"> the content of clouds, services and servers, cyber-security, </w:t>
-      </w:r>
-      <w:proofErr w:type="spellStart"/>
-      <w:r>
-        <w:t>blockchain</w:t>
-      </w:r>
-      <w:proofErr w:type="spellEnd"/>
-      <w:r>
-        <w:t xml:space="preserve"> and cryptocurrencies and natural language processing and chatterbots. Everyone in our group has got an equal task and everyone is willing to take on the tasks what they assigned with.</w:t>
+        <w:t xml:space="preserve"> the content of clouds, services and servers, cyber-security, blockchain and cryptocurrencies and natural language processing and chatterbots. Everyone in our group has got an equal task and everyone is willing to take on the tasks what they assigned with.</w:t>
       </w:r>
     </w:p>
     <w:p>
@@ -6837,7 +5425,6 @@
         <w:rPr>
           <w:noProof/>
         </w:rPr>
-        <w:lastRenderedPageBreak/>
         <w:drawing>
           <wp:inline distT="0" distB="0" distL="0" distR="0" wp14:anchorId="5A86A194" wp14:editId="79F18640">
             <wp:extent cx="2466667" cy="609524"/>
@@ -6884,6 +5471,7 @@
         <w:rPr>
           <w:noProof/>
         </w:rPr>
+        <w:lastRenderedPageBreak/>
         <w:drawing>
           <wp:inline distT="0" distB="0" distL="0" distR="0" wp14:anchorId="41B83D23" wp14:editId="540E332B">
             <wp:extent cx="2580952" cy="2009524"/>
@@ -6954,7 +5542,6 @@
           <w:b/>
         </w:rPr>
       </w:pPr>
-      <w:proofErr w:type="spellStart"/>
       <w:r>
         <w:rPr>
           <w:b/>
@@ -6965,14 +5552,7 @@
         <w:rPr>
           <w:b/>
         </w:rPr>
-        <w:t>’s</w:t>
-      </w:r>
-      <w:proofErr w:type="spellEnd"/>
-      <w:r>
-        <w:rPr>
-          <w:b/>
-        </w:rPr>
-        <w:t xml:space="preserve"> Reflection:</w:t>
+        <w:t>’s Reflection:</w:t>
       </w:r>
     </w:p>
     <w:p>
@@ -6989,15 +5569,7 @@
         <w:t>the</w:t>
       </w:r>
       <w:r>
-        <w:t xml:space="preserve"> starting of Assignment 2 , six of us(Jimmy, Jim, Bert, Simon, Barry also me)  become a group , this group include some people I never talk to before , and after all of these , we become friends , although our group working speed for finishing this assignment is not fast , but we still try to get through it and we encourage each other all the time , as we all know , group work is not easy for everyone because we all have different thinking and it is hard to let other people one hundred percent agree with your ideas , so we fixed our ideas together and made some compromise , that’s how our assignment2 come out . My work is to perfect all of these assignment such as check the </w:t>
-      </w:r>
-      <w:proofErr w:type="gramStart"/>
-      <w:r>
-        <w:t>error ,format</w:t>
-      </w:r>
-      <w:proofErr w:type="gramEnd"/>
-      <w:r>
-        <w:t xml:space="preserve"> and change some words to make sentence reads smoothly .I need to appreciate Jim’s </w:t>
+        <w:t xml:space="preserve"> starting of Assignment 2 , six of us(Jimmy, Jim, Bert, Simon, Barry also me)  become a group , this group include some people I never talk to before , and after all of these , we become friends , although our group working speed for finishing this assignment is not fast , but we still try to get through it and we encourage each other all the time , as we all know , group work is not easy for everyone because we all have different thinking and it is hard to let other people one hundred percent agree with your ideas , so we fixed our ideas together and made some compromise , that’s how our assignment2 come out . My work is to perfect all of these assignment such as check the error ,format and change some words to make sentence reads smoothly .I need to appreciate Jim’s </w:t>
       </w:r>
       <w:r>
         <w:t>help , without his help , I can</w:t>
@@ -7024,19 +5596,11 @@
           <w:b/>
         </w:rPr>
       </w:pPr>
-      <w:proofErr w:type="spellStart"/>
-      <w:r>
-        <w:rPr>
-          <w:b/>
-        </w:rPr>
-        <w:t>Houguang’s</w:t>
-      </w:r>
-      <w:proofErr w:type="spellEnd"/>
-      <w:r>
-        <w:rPr>
-          <w:b/>
-        </w:rPr>
-        <w:t xml:space="preserve"> Reflection:</w:t>
+      <w:r>
+        <w:rPr>
+          <w:b/>
+        </w:rPr>
+        <w:t>Houguang’s Reflection:</w:t>
       </w:r>
     </w:p>
     <w:p>
@@ -7044,11 +5608,11 @@
         <w:jc w:val="both"/>
       </w:pPr>
       <w:r>
-        <w:t xml:space="preserve">We jointly decided to set up a group of six people. Everyone has chosen what they want to accomplish. In terms of project ideas, we discussed together and chose one idea. The </w:t>
+        <w:t xml:space="preserve">We jointly decided to set up a group of six people. Everyone has chosen what they want to accomplish. In terms of project ideas, we discussed together and chose one idea. The advantage of doing so is that it can gather everyone's opinions and prevent problems that are not considered due to lack of personal experience. In the group meeting, we talked about our own ideas. Finally, after everyone's discussion, we integrated the ideas of everyone. Everyone in the meeting is actively asking questions and then working together to solve them. Everyone helps each other and solves problems. During the discussion, everyone can also actively put forward various ideas. At the same time, I also successfully completed my </w:t>
       </w:r>
       <w:r>
         <w:lastRenderedPageBreak/>
-        <w:t xml:space="preserve">advantage of doing so is that it can gather everyone's opinions and prevent problems that are not considered due to lack of personal experience. In the group meeting, we talked about our own ideas. Finally, after everyone's discussion, we integrated the ideas of everyone. Everyone in the meeting is actively asking questions and then working together to solve them. Everyone helps each other and solves problems. During the discussion, everyone can also actively put forward various ideas. At the same time, I also successfully completed my part, and my team members also gave me a lot of help on project ideas. At the same time, when we do not have a group meeting but there are problems that need to be discussed. We will use WeChat to solve the problem online. As we work, we will urge each other to complete the work. I am very honored to be able to join this group. We are all very happy to work together </w:t>
+        <w:t xml:space="preserve">part, and my team members also gave me a lot of help on project ideas. At the same time, when we do not have a group meeting but there are problems that need to be discussed. We will use WeChat to solve the problem online. As we work, we will urge each other to complete the work. I am very honored to be able to join this group. We are all very happy to work together </w:t>
       </w:r>
       <w:r>
         <w:rPr>
@@ -7066,19 +5630,11 @@
           <w:b/>
         </w:rPr>
       </w:pPr>
-      <w:proofErr w:type="spellStart"/>
-      <w:r>
-        <w:rPr>
-          <w:b/>
-        </w:rPr>
-        <w:t>Jingbin’s</w:t>
-      </w:r>
-      <w:proofErr w:type="spellEnd"/>
-      <w:r>
-        <w:rPr>
-          <w:b/>
-        </w:rPr>
-        <w:t xml:space="preserve"> Reflection:</w:t>
+      <w:r>
+        <w:rPr>
+          <w:b/>
+        </w:rPr>
+        <w:t>Jingbin’s Reflection:</w:t>
       </w:r>
     </w:p>
     <w:p>
@@ -7098,15 +5654,7 @@
         <w:t>In these week, I learn about how t</w:t>
       </w:r>
       <w:r>
-        <w:t xml:space="preserve">o use the </w:t>
-      </w:r>
-      <w:proofErr w:type="spellStart"/>
-      <w:r>
-        <w:t>Github</w:t>
-      </w:r>
-      <w:proofErr w:type="spellEnd"/>
-      <w:r>
-        <w:t xml:space="preserve"> and get the ge</w:t>
+        <w:t>o use the Github and get the ge</w:t>
       </w:r>
       <w:r>
         <w:t>neral knowledge about the IT job. Also, this is a funny process to wo</w:t>
@@ -7152,6 +5700,9 @@
     </w:p>
     <w:p>
       <w:r>
+        <w:rPr>
+          <w:noProof/>
+        </w:rPr>
         <w:drawing>
           <wp:inline distT="0" distB="0" distL="0" distR="0" wp14:anchorId="5B9D4A5D" wp14:editId="3C3AB13F">
             <wp:extent cx="2438400" cy="1343025"/>
@@ -7205,6 +5756,9 @@
     <w:p/>
     <w:p>
       <w:r>
+        <w:rPr>
+          <w:noProof/>
+        </w:rPr>
         <w:drawing>
           <wp:inline distT="0" distB="0" distL="0" distR="0" wp14:anchorId="32AE8119" wp14:editId="6B9B734C">
             <wp:extent cx="2438400" cy="1343025"/>
@@ -7260,51 +5814,37 @@
         <w:rPr>
           <w:rFonts w:hint="eastAsia"/>
         </w:rPr>
+        <w:t>Here is the github log which is done by me.</w:t>
+      </w:r>
+    </w:p>
+    <w:p>
+      <w:r>
+        <w:rPr>
+          <w:rFonts w:hint="eastAsia"/>
+        </w:rPr>
+        <w:t>P</w:t>
+      </w:r>
+      <w:r>
+        <w:t>roject meeting time:</w:t>
+      </w:r>
+    </w:p>
+    <w:p>
+      <w:r>
+        <w:rPr>
+          <w:rFonts w:hint="eastAsia"/>
+        </w:rPr>
+        <w:t>1</w:t>
+      </w:r>
+      <w:r>
+        <w:t>6/04/2018: We finished our team profile and set up a website. We got our distribution.</w:t>
+      </w:r>
+    </w:p>
+    <w:p>
+      <w:r>
+        <w:rPr>
+          <w:rFonts w:hint="eastAsia"/>
+        </w:rPr>
         <w:lastRenderedPageBreak/>
-        <w:t xml:space="preserve">Here is the </w:t>
-      </w:r>
-      <w:proofErr w:type="spellStart"/>
-      <w:r>
-        <w:rPr>
-          <w:rFonts w:hint="eastAsia"/>
-        </w:rPr>
-        <w:t>github</w:t>
-      </w:r>
-      <w:proofErr w:type="spellEnd"/>
-      <w:r>
-        <w:rPr>
-          <w:rFonts w:hint="eastAsia"/>
-        </w:rPr>
-        <w:t xml:space="preserve"> log which is done by me.</w:t>
-      </w:r>
-    </w:p>
-    <w:p>
-      <w:r>
-        <w:rPr>
-          <w:rFonts w:hint="eastAsia"/>
-        </w:rPr>
-        <w:t>P</w:t>
-      </w:r>
-      <w:r>
-        <w:t>roject meeting time:</w:t>
-      </w:r>
-    </w:p>
-    <w:p>
-      <w:r>
-        <w:rPr>
-          <w:rFonts w:hint="eastAsia"/>
-        </w:rPr>
-        <w:t>1</w:t>
-      </w:r>
-      <w:r>
-        <w:t>6/04/2018: We finished our team profile and set up a website. We got our distribution.</w:t>
-      </w:r>
-    </w:p>
-    <w:p>
-      <w:r>
-        <w:rPr>
-          <w:rFonts w:hint="eastAsia"/>
-        </w:rPr>
         <w:t>2</w:t>
       </w:r>
       <w:r>
@@ -7340,21 +5880,13 @@
         <w:pStyle w:val="Heading2"/>
       </w:pPr>
       <w:r>
+        <w:lastRenderedPageBreak/>
         <w:t>References:</w:t>
       </w:r>
     </w:p>
     <w:p>
-      <w:proofErr w:type="spellStart"/>
-      <w:r>
-        <w:t>LevelCloud</w:t>
-      </w:r>
-      <w:proofErr w:type="spellEnd"/>
-      <w:r>
-        <w:t xml:space="preserve">  (2018), “Advantages and Disadvantages of Cloud </w:t>
-      </w:r>
-      <w:proofErr w:type="spellStart"/>
-      <w:r>
-        <w:t>Computing”</w:t>
+      <w:r>
+        <w:t>LevelCloud  (2018), “Advantages and Disadvantages of Cloud Computing”</w:t>
       </w:r>
       <w:r>
         <w:rPr>
@@ -7363,11 +5895,7 @@
         <w:t>，</w:t>
       </w:r>
       <w:r>
-        <w:t>Viewed</w:t>
-      </w:r>
-      <w:proofErr w:type="spellEnd"/>
-      <w:r>
-        <w:t xml:space="preserve"> 23 April  2018, &lt;</w:t>
+        <w:t>Viewed 23 April  2018, &lt;</w:t>
       </w:r>
       <w:hyperlink r:id="rId55" w:tgtFrame="_blank" w:history="1">
         <w:r>
@@ -7379,14 +5907,7 @@
       </w:hyperlink>
       <w:r>
         <w:br/>
-      </w:r>
-      <w:proofErr w:type="spellStart"/>
-      <w:r>
-        <w:t>ZiffDavis,LLC</w:t>
-      </w:r>
-      <w:proofErr w:type="spellEnd"/>
-      <w:r>
-        <w:t xml:space="preserve"> (2018),“What Is Cloud Computing?”</w:t>
+        <w:t>ZiffDavis,LLC (2018),“What Is Cloud Computing?”</w:t>
       </w:r>
       <w:r>
         <w:rPr>
@@ -7413,15 +5934,7 @@
       </w:r>
       <w:r>
         <w:br/>
-        <w:t xml:space="preserve">Cisco (2018), “What Is </w:t>
-      </w:r>
-      <w:proofErr w:type="spellStart"/>
-      <w:r>
-        <w:t>Cybersecurity?”,Viewed</w:t>
-      </w:r>
-      <w:proofErr w:type="spellEnd"/>
-      <w:r>
-        <w:t xml:space="preserve"> 23 April 2018,&lt;</w:t>
+        <w:t>Cisco (2018), “What Is Cybersecurity?”,Viewed 23 April 2018,&lt;</w:t>
       </w:r>
       <w:hyperlink r:id="rId57" w:history="1">
         <w:r>
@@ -7463,22 +5976,7 @@
       </w:r>
       <w:r>
         <w:br/>
-      </w:r>
-      <w:proofErr w:type="spellStart"/>
-      <w:r>
-        <w:t>Cybersecuritymastersdegree</w:t>
-      </w:r>
-      <w:proofErr w:type="spellEnd"/>
-      <w:r>
-        <w:t xml:space="preserve"> (2018), “Cybersecurity in the Software Development </w:t>
-      </w:r>
-      <w:proofErr w:type="spellStart"/>
-      <w:r>
-        <w:t>Lifecycle”,Viewed</w:t>
-      </w:r>
-      <w:proofErr w:type="spellEnd"/>
-      <w:r>
-        <w:t xml:space="preserve"> 23 April 2018,&lt;</w:t>
+        <w:t>Cybersecuritymastersdegree (2018), “Cybersecurity in the Software Development Lifecycle”,Viewed 23 April 2018,&lt;</w:t>
       </w:r>
       <w:hyperlink r:id="rId59" w:history="1">
         <w:r>
@@ -7493,15 +5991,7 @@
       </w:r>
       <w:r>
         <w:br/>
-        <w:t xml:space="preserve">Investopedia (2018), “ What is </w:t>
-      </w:r>
-      <w:proofErr w:type="spellStart"/>
-      <w:r>
-        <w:t>Blockchain</w:t>
-      </w:r>
-      <w:proofErr w:type="spellEnd"/>
-      <w:r>
-        <w:t>”</w:t>
+        <w:t>Investopedia (2018), “ What is Blockchain”</w:t>
       </w:r>
       <w:r>
         <w:rPr>
@@ -7534,23 +6024,7 @@
       </w:r>
       <w:r>
         <w:br/>
-        <w:t xml:space="preserve">Ben Messina (2018), “Cryptocurrency and </w:t>
-      </w:r>
-      <w:proofErr w:type="spellStart"/>
-      <w:r>
-        <w:t>Blockchain</w:t>
-      </w:r>
-      <w:proofErr w:type="spellEnd"/>
-      <w:r>
-        <w:t xml:space="preserve">: </w:t>
-      </w:r>
-      <w:proofErr w:type="spellStart"/>
-      <w:r>
-        <w:t>‘Tis</w:t>
-      </w:r>
-      <w:proofErr w:type="spellEnd"/>
-      <w:r>
-        <w:t xml:space="preserve"> The Future”</w:t>
+        <w:t>Ben Messina (2018), “Cryptocurrency and Blockchain: ‘Tis The Future”</w:t>
       </w:r>
       <w:r>
         <w:rPr>
@@ -7574,14 +6048,7 @@
       </w:r>
       <w:r>
         <w:br/>
-      </w:r>
-      <w:proofErr w:type="spellStart"/>
-      <w:r>
-        <w:t>TaleBin</w:t>
-      </w:r>
-      <w:proofErr w:type="spellEnd"/>
-      <w:r>
-        <w:t xml:space="preserve"> (2017), “To Bot or not to Bot”, 7 September 2017, Viewed 23 April 2018,&lt;</w:t>
+        <w:t>TaleBin (2017), “To Bot or not to Bot”, 7 September 2017, Viewed 23 April 2018,&lt;</w:t>
       </w:r>
       <w:hyperlink r:id="rId62" w:history="1">
         <w:r>
@@ -7701,7 +6168,7 @@
       <w:rPr>
         <w:noProof/>
       </w:rPr>
-      <w:t>37</w:t>
+      <w:t>20</w:t>
     </w:r>
     <w:r>
       <w:fldChar w:fldCharType="end"/>
@@ -9707,6 +8174,7 @@
   <w:style w:type="character" w:default="1" w:styleId="DefaultParagraphFont">
     <w:name w:val="Default Paragraph Font"/>
     <w:uiPriority w:val="1"/>
+    <w:semiHidden/>
     <w:unhideWhenUsed/>
   </w:style>
   <w:style w:type="table" w:default="1" w:styleId="TableNormal">

</xml_diff>